<commit_message>
Relatorio com classes alteradas. String resultados alterada. Imagens
</commit_message>
<xml_diff>
--- a/Relatorio/Relatorio.docx
+++ b/Relatorio/Relatorio.docx
@@ -142,22 +142,14 @@
     </w:p>
     <w:p>
       <w:pPr>
-        <w:jc w:val="both"/>
-        <w:rPr>
-          <w:rFonts w:ascii="Arial" w:hAnsi="Arial" w:cs="Arial"/>
-          <w:sz w:val="32"/>
-        </w:rPr>
-      </w:pPr>
-      <w:r>
-        <w:rPr>
-          <w:rFonts w:ascii="Arial" w:hAnsi="Arial" w:cs="Arial"/>
-          <w:b/>
-          <w:sz w:val="32"/>
-        </w:rPr>
+        <w:pStyle w:val="Cabealho1"/>
+      </w:pPr>
+      <w:r>
         <w:lastRenderedPageBreak/>
         <w:t>Arquitetura do Simulador</w:t>
       </w:r>
     </w:p>
+    <w:p/>
     <w:p>
       <w:pPr>
         <w:jc w:val="both"/>
@@ -337,22 +329,13 @@
     </w:p>
     <w:p>
       <w:pPr>
-        <w:jc w:val="both"/>
-        <w:rPr>
-          <w:rFonts w:ascii="Arial" w:hAnsi="Arial" w:cs="Arial"/>
-          <w:b/>
-          <w:sz w:val="32"/>
-        </w:rPr>
-      </w:pPr>
-      <w:r>
-        <w:rPr>
-          <w:rFonts w:ascii="Arial" w:hAnsi="Arial" w:cs="Arial"/>
-          <w:b/>
-          <w:sz w:val="32"/>
-        </w:rPr>
+        <w:pStyle w:val="Cabealho1"/>
+      </w:pPr>
+      <w:r>
         <w:t>Descrição da abordagem</w:t>
       </w:r>
     </w:p>
+    <w:p/>
     <w:p>
       <w:pPr>
         <w:jc w:val="both"/>
@@ -503,7 +486,7 @@
           <w:sz w:val="24"/>
         </w:rPr>
         <w:tab/>
-        <w:t xml:space="preserve">A parte final e a que exigiu mais trabalho, foi implementar os casos específicos, em que os clientes possam sair da sua fila, para isto, decidimos executar estas mudanças na classe serviço, usando uma função presente na classe simulador para que devolve o serviço empresarial e uma variável do tipo serviço presente na classe, que devolve sempre o serviço contrario a este. No caso em que é preciso uma interrupção da fila, foi necessário cancelar o evento </w:t>
+        <w:t xml:space="preserve">A parte final e a que exigiu mais trabalho, foi implementar os casos específicos, em que os clientes possam sair da sua fila, para isto, decidimos executar estas mudanças na classe serviço, usando uma função presente na classe simulador para que devolve o serviço empresarial e uma variável do tipo serviço presente na classe, que devolve sempre o serviço contrario a este. No </w:t>
       </w:r>
       <w:r>
         <w:rPr>
@@ -511,7 +494,7 @@
           <w:sz w:val="24"/>
         </w:rPr>
         <w:lastRenderedPageBreak/>
-        <w:t>de saída do cliente, para isto, cada cliente possui uma variável, que guarda o evento</w:t>
+        <w:t>caso em que é preciso uma interrupção da fila, foi necessário cancelar o evento de saída do cliente, para isto, cada cliente possui uma variável, que guarda o evento</w:t>
       </w:r>
       <w:r>
         <w:rPr>
@@ -533,12 +516,571 @@
           <w:sz w:val="24"/>
         </w:rPr>
         <w:t>.</w:t>
+      </w:r>
+    </w:p>
+    <w:p>
+      <w:pPr>
+        <w:jc w:val="both"/>
+        <w:rPr>
+          <w:rFonts w:ascii="Arial" w:hAnsi="Arial" w:cs="Arial"/>
+          <w:sz w:val="24"/>
+        </w:rPr>
+      </w:pPr>
+    </w:p>
+    <w:p>
+      <w:pPr>
+        <w:pStyle w:val="Cabealho1"/>
+      </w:pPr>
+      <w:r>
+        <w:t>Alterações do código</w:t>
+      </w:r>
+    </w:p>
+    <w:p/>
+    <w:p>
+      <w:r>
+        <w:t xml:space="preserve">Para representar a situação descrita no enunciado foi necessário alterar as classes </w:t>
+      </w:r>
+      <w:r>
+        <w:rPr>
+          <w:i/>
+        </w:rPr>
+        <w:t>Simulador</w:t>
+      </w:r>
+      <w:r>
+        <w:t xml:space="preserve">, </w:t>
+      </w:r>
+      <w:r>
+        <w:rPr>
+          <w:i/>
+        </w:rPr>
+        <w:t>Serviço</w:t>
+      </w:r>
+      <w:r>
+        <w:t>,</w:t>
+      </w:r>
+      <w:r>
+        <w:t xml:space="preserve"> </w:t>
+      </w:r>
+      <w:proofErr w:type="spellStart"/>
+      <w:r>
+        <w:rPr>
+          <w:i/>
+        </w:rPr>
+        <w:t>Aleatorio</w:t>
+      </w:r>
+      <w:proofErr w:type="spellEnd"/>
+      <w:r>
+        <w:t xml:space="preserve">, </w:t>
+      </w:r>
+      <w:r>
+        <w:rPr>
+          <w:i/>
+        </w:rPr>
+        <w:t>Cliente</w:t>
+      </w:r>
+      <w:r>
+        <w:t xml:space="preserve"> e </w:t>
+      </w:r>
+      <w:proofErr w:type="spellStart"/>
+      <w:r>
+        <w:rPr>
+          <w:i/>
+        </w:rPr>
+        <w:t>ListaEventos</w:t>
+      </w:r>
+      <w:proofErr w:type="spellEnd"/>
+      <w:r>
+        <w:t>, estas duas ultimas sendo as menos modificadas.</w:t>
+      </w:r>
+    </w:p>
+    <w:p>
+      <w:pPr>
+        <w:pStyle w:val="Subttulo"/>
+      </w:pPr>
+      <w:proofErr w:type="spellStart"/>
+      <w:r>
+        <w:t>Servico</w:t>
+      </w:r>
+      <w:proofErr w:type="spellEnd"/>
+    </w:p>
+    <w:p/>
+    <w:p>
+      <w:r>
+        <w:rPr>
+          <w:noProof/>
+        </w:rPr>
+        <w:drawing>
+          <wp:anchor distT="0" distB="0" distL="114300" distR="114300" simplePos="0" relativeHeight="251658240" behindDoc="0" locked="0" layoutInCell="1" allowOverlap="1">
+            <wp:simplePos x="1076325" y="3962400"/>
+            <wp:positionH relativeFrom="margin">
+              <wp:align>center</wp:align>
+            </wp:positionH>
+            <wp:positionV relativeFrom="margin">
+              <wp:align>center</wp:align>
+            </wp:positionV>
+            <wp:extent cx="6216832" cy="3257550"/>
+            <wp:effectExtent l="0" t="0" r="0" b="0"/>
+            <wp:wrapSquare wrapText="bothSides"/>
+            <wp:docPr id="2" name="Imagem 2"/>
+            <wp:cNvGraphicFramePr>
+              <a:graphicFrameLocks xmlns:a="http://schemas.openxmlformats.org/drawingml/2006/main" noChangeAspect="1"/>
+            </wp:cNvGraphicFramePr>
+            <a:graphic xmlns:a="http://schemas.openxmlformats.org/drawingml/2006/main">
+              <a:graphicData uri="http://schemas.openxmlformats.org/drawingml/2006/picture">
+                <pic:pic xmlns:pic="http://schemas.openxmlformats.org/drawingml/2006/picture">
+                  <pic:nvPicPr>
+                    <pic:cNvPr id="2" name="insereServico.PNG"/>
+                    <pic:cNvPicPr/>
+                  </pic:nvPicPr>
+                  <pic:blipFill>
+                    <a:blip r:embed="rId7">
+                      <a:extLst>
+                        <a:ext uri="{28A0092B-C50C-407E-A947-70E740481C1C}">
+                          <a14:useLocalDpi xmlns:a14="http://schemas.microsoft.com/office/drawing/2010/main" val="0"/>
+                        </a:ext>
+                      </a:extLst>
+                    </a:blip>
+                    <a:stretch>
+                      <a:fillRect/>
+                    </a:stretch>
+                  </pic:blipFill>
+                  <pic:spPr>
+                    <a:xfrm>
+                      <a:off x="0" y="0"/>
+                      <a:ext cx="6216832" cy="3257550"/>
+                    </a:xfrm>
+                    <a:prstGeom prst="rect">
+                      <a:avLst/>
+                    </a:prstGeom>
+                  </pic:spPr>
+                </pic:pic>
+              </a:graphicData>
+            </a:graphic>
+          </wp:anchor>
+        </w:drawing>
+      </w:r>
+      <w:r>
+        <w:t xml:space="preserve">Foi necessário alterar o método </w:t>
+      </w:r>
+      <w:proofErr w:type="spellStart"/>
+      <w:r>
+        <w:rPr>
+          <w:i/>
+        </w:rPr>
+        <w:t>insereServico</w:t>
+      </w:r>
+      <w:proofErr w:type="spellEnd"/>
+      <w:r>
+        <w:t xml:space="preserve"> para respeitar as condições pretend</w:t>
+      </w:r>
+      <w:r>
+        <w:t>idas. Ao chegar um novo cliente</w:t>
+      </w:r>
+      <w:r>
+        <w:t xml:space="preserve"> é verificado se há funcionários livres</w:t>
+      </w:r>
+      <w:r>
+        <w:t xml:space="preserve">, se houver, o cliente é imediatamente atendido. Se não, são verificada as condições em que o cliente e o balcão são do mesmo tipo e há funcionários livres, em que o cliente é um cliente geral e há funcionários livres no balcão empresarial, caso em que é imediatamente atendido nesse balcão, em que o cliente é um cliente empresarial e não há funcionários livres no balcão geral, neste caso existem mais duas condições, ou encontra-se um cliente geral a ser atendido, caso em que é </w:t>
+      </w:r>
+      <w:proofErr w:type="spellStart"/>
+      <w:r>
+        <w:t>redireccionado</w:t>
+      </w:r>
+      <w:proofErr w:type="spellEnd"/>
+      <w:r>
+        <w:t xml:space="preserve"> para o seu balcão, ou encontra-se um cliente empresarial a ser atendido, neste caso o cliente original entra na fila de espera e o último caso em que o cliente é empresarial e há funcionários livres no balcão geral, sendo aqui também imediatamente atendido.</w:t>
+      </w:r>
+    </w:p>
+    <w:p>
+      <w:r>
+        <w:br w:type="page"/>
+      </w:r>
+    </w:p>
+    <w:p>
+      <w:pPr>
+        <w:pStyle w:val="Subttulo"/>
+      </w:pPr>
+      <w:r>
+        <w:lastRenderedPageBreak/>
+        <w:t>Simulador</w:t>
+      </w:r>
+    </w:p>
+    <w:p>
+      <w:pPr>
+        <w:pStyle w:val="Subttulo"/>
+        <w:jc w:val="center"/>
+      </w:pPr>
+      <w:r>
+        <w:rPr>
+          <w:noProof/>
+        </w:rPr>
+        <w:drawing>
+          <wp:inline distT="0" distB="0" distL="0" distR="0" wp14:anchorId="653C726D" wp14:editId="5AFEA593">
+            <wp:extent cx="3790950" cy="3505200"/>
+            <wp:effectExtent l="0" t="0" r="0" b="0"/>
+            <wp:docPr id="3" name="Imagem 3"/>
+            <wp:cNvGraphicFramePr>
+              <a:graphicFrameLocks xmlns:a="http://schemas.openxmlformats.org/drawingml/2006/main" noChangeAspect="1"/>
+            </wp:cNvGraphicFramePr>
+            <a:graphic xmlns:a="http://schemas.openxmlformats.org/drawingml/2006/main">
+              <a:graphicData uri="http://schemas.openxmlformats.org/drawingml/2006/picture">
+                <pic:pic xmlns:pic="http://schemas.openxmlformats.org/drawingml/2006/picture">
+                  <pic:nvPicPr>
+                    <pic:cNvPr id="3" name="simulador1.PNG"/>
+                    <pic:cNvPicPr/>
+                  </pic:nvPicPr>
+                  <pic:blipFill>
+                    <a:blip r:embed="rId8">
+                      <a:extLst>
+                        <a:ext uri="{28A0092B-C50C-407E-A947-70E740481C1C}">
+                          <a14:useLocalDpi xmlns:a14="http://schemas.microsoft.com/office/drawing/2010/main" val="0"/>
+                        </a:ext>
+                      </a:extLst>
+                    </a:blip>
+                    <a:stretch>
+                      <a:fillRect/>
+                    </a:stretch>
+                  </pic:blipFill>
+                  <pic:spPr>
+                    <a:xfrm>
+                      <a:off x="0" y="0"/>
+                      <a:ext cx="3791189" cy="3505421"/>
+                    </a:xfrm>
+                    <a:prstGeom prst="rect">
+                      <a:avLst/>
+                    </a:prstGeom>
+                  </pic:spPr>
+                </pic:pic>
+              </a:graphicData>
+            </a:graphic>
+          </wp:inline>
+        </w:drawing>
+      </w:r>
+    </w:p>
+    <w:p>
+      <w:pPr>
+        <w:pStyle w:val="Subttulo"/>
+        <w:jc w:val="center"/>
+      </w:pPr>
+      <w:r>
+        <w:rPr>
+          <w:noProof/>
+        </w:rPr>
+        <w:drawing>
+          <wp:inline distT="0" distB="0" distL="0" distR="0" wp14:anchorId="1F02B11C" wp14:editId="455146A7">
+            <wp:extent cx="3781425" cy="3660140"/>
+            <wp:effectExtent l="0" t="0" r="9525" b="0"/>
+            <wp:docPr id="4" name="Imagem 4"/>
+            <wp:cNvGraphicFramePr>
+              <a:graphicFrameLocks xmlns:a="http://schemas.openxmlformats.org/drawingml/2006/main" noChangeAspect="1"/>
+            </wp:cNvGraphicFramePr>
+            <a:graphic xmlns:a="http://schemas.openxmlformats.org/drawingml/2006/main">
+              <a:graphicData uri="http://schemas.openxmlformats.org/drawingml/2006/picture">
+                <pic:pic xmlns:pic="http://schemas.openxmlformats.org/drawingml/2006/picture">
+                  <pic:nvPicPr>
+                    <pic:cNvPr id="4" name="simulador2.PNG"/>
+                    <pic:cNvPicPr/>
+                  </pic:nvPicPr>
+                  <pic:blipFill>
+                    <a:blip r:embed="rId9">
+                      <a:extLst>
+                        <a:ext uri="{28A0092B-C50C-407E-A947-70E740481C1C}">
+                          <a14:useLocalDpi xmlns:a14="http://schemas.microsoft.com/office/drawing/2010/main" val="0"/>
+                        </a:ext>
+                      </a:extLst>
+                    </a:blip>
+                    <a:stretch>
+                      <a:fillRect/>
+                    </a:stretch>
+                  </pic:blipFill>
+                  <pic:spPr>
+                    <a:xfrm>
+                      <a:off x="0" y="0"/>
+                      <a:ext cx="3798467" cy="3676635"/>
+                    </a:xfrm>
+                    <a:prstGeom prst="rect">
+                      <a:avLst/>
+                    </a:prstGeom>
+                  </pic:spPr>
+                </pic:pic>
+              </a:graphicData>
+            </a:graphic>
+          </wp:inline>
+        </w:drawing>
+      </w:r>
+    </w:p>
+    <w:p>
+      <w:pPr>
+        <w:pStyle w:val="Subttulo"/>
+        <w:jc w:val="center"/>
+      </w:pPr>
+    </w:p>
+    <w:p>
+      <w:pPr>
+        <w:rPr>
+          <w:rFonts w:eastAsiaTheme="minorEastAsia"/>
+          <w:color w:val="5A5A5A" w:themeColor="text1" w:themeTint="A5"/>
+          <w:spacing w:val="15"/>
+        </w:rPr>
+      </w:pPr>
+      <w:r>
+        <w:br w:type="page"/>
+      </w:r>
+    </w:p>
+    <w:p>
+      <w:pPr>
+        <w:pStyle w:val="Subttulo"/>
+        <w:jc w:val="center"/>
+      </w:pPr>
+      <w:r>
+        <w:rPr>
+          <w:noProof/>
+        </w:rPr>
+        <w:lastRenderedPageBreak/>
+        <w:drawing>
+          <wp:inline distT="0" distB="0" distL="0" distR="0">
+            <wp:extent cx="3724275" cy="4228820"/>
+            <wp:effectExtent l="0" t="0" r="0" b="635"/>
+            <wp:docPr id="5" name="Imagem 5"/>
+            <wp:cNvGraphicFramePr>
+              <a:graphicFrameLocks xmlns:a="http://schemas.openxmlformats.org/drawingml/2006/main" noChangeAspect="1"/>
+            </wp:cNvGraphicFramePr>
+            <a:graphic xmlns:a="http://schemas.openxmlformats.org/drawingml/2006/main">
+              <a:graphicData uri="http://schemas.openxmlformats.org/drawingml/2006/picture">
+                <pic:pic xmlns:pic="http://schemas.openxmlformats.org/drawingml/2006/picture">
+                  <pic:nvPicPr>
+                    <pic:cNvPr id="5" name="simulador3.PNG"/>
+                    <pic:cNvPicPr/>
+                  </pic:nvPicPr>
+                  <pic:blipFill>
+                    <a:blip r:embed="rId10">
+                      <a:extLst>
+                        <a:ext uri="{28A0092B-C50C-407E-A947-70E740481C1C}">
+                          <a14:useLocalDpi xmlns:a14="http://schemas.microsoft.com/office/drawing/2010/main" val="0"/>
+                        </a:ext>
+                      </a:extLst>
+                    </a:blip>
+                    <a:stretch>
+                      <a:fillRect/>
+                    </a:stretch>
+                  </pic:blipFill>
+                  <pic:spPr>
+                    <a:xfrm>
+                      <a:off x="0" y="0"/>
+                      <a:ext cx="3743824" cy="4251017"/>
+                    </a:xfrm>
+                    <a:prstGeom prst="rect">
+                      <a:avLst/>
+                    </a:prstGeom>
+                  </pic:spPr>
+                </pic:pic>
+              </a:graphicData>
+            </a:graphic>
+          </wp:inline>
+        </w:drawing>
+      </w:r>
+    </w:p>
+    <w:p>
+      <w:r>
+        <w:t xml:space="preserve">Em </w:t>
+      </w:r>
+      <w:r>
+        <w:rPr>
+          <w:i/>
+        </w:rPr>
+        <w:t>Simulador</w:t>
+      </w:r>
+      <w:r>
+        <w:rPr>
+          <w:i/>
+        </w:rPr>
+        <w:t xml:space="preserve"> </w:t>
+      </w:r>
+      <w:r>
+        <w:t xml:space="preserve">apenas foram criados métodos para devolver ou atualizar os vários parâmetros como as médias de serviço, as </w:t>
+      </w:r>
+      <w:proofErr w:type="spellStart"/>
+      <w:r>
+        <w:t>streams</w:t>
+      </w:r>
+      <w:proofErr w:type="spellEnd"/>
+      <w:r>
+        <w:t xml:space="preserve">, os desvios padrão, …. Os métodos que devolvem parâmetros são usados pelo simulador em si, enquanto os que os atualizam são usados pela classe </w:t>
+      </w:r>
+      <w:r>
+        <w:rPr>
+          <w:i/>
+        </w:rPr>
+        <w:t>Interface</w:t>
+      </w:r>
+      <w:r>
+        <w:t>,</w:t>
+      </w:r>
+      <w:r>
+        <w:t xml:space="preserve"> referente à GUI do simulador.</w:t>
+      </w:r>
+    </w:p>
+    <w:p>
+      <w:r>
+        <w:br w:type="page"/>
+      </w:r>
+    </w:p>
+    <w:p>
+      <w:pPr>
+        <w:pStyle w:val="Subttulo"/>
+      </w:pPr>
+      <w:r>
+        <w:lastRenderedPageBreak/>
+        <w:t>Cliente</w:t>
+      </w:r>
+    </w:p>
+    <w:p>
+      <w:pPr>
+        <w:jc w:val="center"/>
+      </w:pPr>
+      <w:r>
+        <w:rPr>
+          <w:noProof/>
+        </w:rPr>
+        <w:drawing>
+          <wp:inline distT="0" distB="0" distL="0" distR="0">
+            <wp:extent cx="3752850" cy="2898809"/>
+            <wp:effectExtent l="0" t="0" r="0" b="0"/>
+            <wp:docPr id="6" name="Imagem 6"/>
+            <wp:cNvGraphicFramePr>
+              <a:graphicFrameLocks xmlns:a="http://schemas.openxmlformats.org/drawingml/2006/main" noChangeAspect="1"/>
+            </wp:cNvGraphicFramePr>
+            <a:graphic xmlns:a="http://schemas.openxmlformats.org/drawingml/2006/main">
+              <a:graphicData uri="http://schemas.openxmlformats.org/drawingml/2006/picture">
+                <pic:pic xmlns:pic="http://schemas.openxmlformats.org/drawingml/2006/picture">
+                  <pic:nvPicPr>
+                    <pic:cNvPr id="6" name="cliente.PNG"/>
+                    <pic:cNvPicPr/>
+                  </pic:nvPicPr>
+                  <pic:blipFill>
+                    <a:blip r:embed="rId11">
+                      <a:extLst>
+                        <a:ext uri="{28A0092B-C50C-407E-A947-70E740481C1C}">
+                          <a14:useLocalDpi xmlns:a14="http://schemas.microsoft.com/office/drawing/2010/main" val="0"/>
+                        </a:ext>
+                      </a:extLst>
+                    </a:blip>
+                    <a:stretch>
+                      <a:fillRect/>
+                    </a:stretch>
+                  </pic:blipFill>
+                  <pic:spPr>
+                    <a:xfrm>
+                      <a:off x="0" y="0"/>
+                      <a:ext cx="3762602" cy="2906342"/>
+                    </a:xfrm>
+                    <a:prstGeom prst="rect">
+                      <a:avLst/>
+                    </a:prstGeom>
+                  </pic:spPr>
+                </pic:pic>
+              </a:graphicData>
+            </a:graphic>
+          </wp:inline>
+        </w:drawing>
+      </w:r>
+    </w:p>
+    <w:p>
+      <w:r>
+        <w:t xml:space="preserve">Em </w:t>
+      </w:r>
+      <w:r>
+        <w:rPr>
+          <w:i/>
+        </w:rPr>
+        <w:t>Cliente</w:t>
+      </w:r>
+      <w:r>
+        <w:t xml:space="preserve"> apenas foi criado um método para devolver o evento de saída corresponde ao cliente atual.</w:t>
+      </w:r>
+    </w:p>
+    <w:p/>
+    <w:p>
+      <w:pPr>
+        <w:pStyle w:val="Subttulo"/>
+      </w:pPr>
+      <w:proofErr w:type="spellStart"/>
+      <w:r>
+        <w:t>ListaEventos</w:t>
+      </w:r>
+      <w:proofErr w:type="spellEnd"/>
+    </w:p>
+    <w:p>
+      <w:pPr>
+        <w:jc w:val="center"/>
+      </w:pPr>
+      <w:r>
+        <w:rPr>
+          <w:noProof/>
+        </w:rPr>
+        <w:drawing>
+          <wp:inline distT="0" distB="0" distL="0" distR="0">
+            <wp:extent cx="3781425" cy="3076093"/>
+            <wp:effectExtent l="0" t="0" r="0" b="0"/>
+            <wp:docPr id="7" name="Imagem 7"/>
+            <wp:cNvGraphicFramePr>
+              <a:graphicFrameLocks xmlns:a="http://schemas.openxmlformats.org/drawingml/2006/main" noChangeAspect="1"/>
+            </wp:cNvGraphicFramePr>
+            <a:graphic xmlns:a="http://schemas.openxmlformats.org/drawingml/2006/main">
+              <a:graphicData uri="http://schemas.openxmlformats.org/drawingml/2006/picture">
+                <pic:pic xmlns:pic="http://schemas.openxmlformats.org/drawingml/2006/picture">
+                  <pic:nvPicPr>
+                    <pic:cNvPr id="7" name="listaEventos.PNG"/>
+                    <pic:cNvPicPr/>
+                  </pic:nvPicPr>
+                  <pic:blipFill>
+                    <a:blip r:embed="rId12">
+                      <a:extLst>
+                        <a:ext uri="{28A0092B-C50C-407E-A947-70E740481C1C}">
+                          <a14:useLocalDpi xmlns:a14="http://schemas.microsoft.com/office/drawing/2010/main" val="0"/>
+                        </a:ext>
+                      </a:extLst>
+                    </a:blip>
+                    <a:stretch>
+                      <a:fillRect/>
+                    </a:stretch>
+                  </pic:blipFill>
+                  <pic:spPr>
+                    <a:xfrm>
+                      <a:off x="0" y="0"/>
+                      <a:ext cx="3813504" cy="3102188"/>
+                    </a:xfrm>
+                    <a:prstGeom prst="rect">
+                      <a:avLst/>
+                    </a:prstGeom>
+                  </pic:spPr>
+                </pic:pic>
+              </a:graphicData>
+            </a:graphic>
+          </wp:inline>
+        </w:drawing>
       </w:r>
       <w:bookmarkStart w:id="0" w:name="_GoBack"/>
       <w:bookmarkEnd w:id="0"/>
     </w:p>
+    <w:p>
+      <w:r>
+        <w:t xml:space="preserve">Em </w:t>
+      </w:r>
+      <w:proofErr w:type="spellStart"/>
+      <w:r>
+        <w:rPr>
+          <w:i/>
+        </w:rPr>
+        <w:t>ListaEventos</w:t>
+      </w:r>
+      <w:proofErr w:type="spellEnd"/>
+      <w:r>
+        <w:t xml:space="preserve"> apenas foi criado um método para remover o evento correto da lista.</w:t>
+      </w:r>
+    </w:p>
     <w:sectPr>
-      <w:headerReference w:type="default" r:id="rId6"/>
+      <w:headerReference w:type="default" r:id="rId13"/>
       <w:pgSz w:w="11906" w:h="16838"/>
       <w:pgMar w:top="1417" w:right="1701" w:bottom="1417" w:left="1701" w:header="708" w:footer="708" w:gutter="0"/>
       <w:cols w:space="708"/>
@@ -1086,6 +1628,27 @@
     <w:name w:val="Normal"/>
     <w:qFormat/>
   </w:style>
+  <w:style w:type="paragraph" w:styleId="Cabealho1">
+    <w:name w:val="heading 1"/>
+    <w:basedOn w:val="Normal"/>
+    <w:next w:val="Normal"/>
+    <w:link w:val="Cabealho1Carter"/>
+    <w:uiPriority w:val="9"/>
+    <w:qFormat/>
+    <w:rsid w:val="00D62D34"/>
+    <w:pPr>
+      <w:keepNext/>
+      <w:keepLines/>
+      <w:spacing w:before="240" w:after="0"/>
+      <w:outlineLvl w:val="0"/>
+    </w:pPr>
+    <w:rPr>
+      <w:rFonts w:asciiTheme="majorHAnsi" w:eastAsiaTheme="majorEastAsia" w:hAnsiTheme="majorHAnsi" w:cstheme="majorBidi"/>
+      <w:color w:val="2F5496" w:themeColor="accent1" w:themeShade="BF"/>
+      <w:sz w:val="32"/>
+      <w:szCs w:val="32"/>
+    </w:rPr>
+  </w:style>
   <w:style w:type="character" w:default="1" w:styleId="Tipodeletrapredefinidodopargrafo">
     <w:name w:val="Default Paragraph Font"/>
     <w:uiPriority w:val="1"/>
@@ -1156,6 +1719,84 @@
     <w:link w:val="Rodap"/>
     <w:uiPriority w:val="99"/>
     <w:rsid w:val="000C2471"/>
+  </w:style>
+  <w:style w:type="character" w:customStyle="1" w:styleId="Cabealho1Carter">
+    <w:name w:val="Cabeçalho 1 Caráter"/>
+    <w:basedOn w:val="Tipodeletrapredefinidodopargrafo"/>
+    <w:link w:val="Cabealho1"/>
+    <w:uiPriority w:val="9"/>
+    <w:rsid w:val="00D62D34"/>
+    <w:rPr>
+      <w:rFonts w:asciiTheme="majorHAnsi" w:eastAsiaTheme="majorEastAsia" w:hAnsiTheme="majorHAnsi" w:cstheme="majorBidi"/>
+      <w:color w:val="2F5496" w:themeColor="accent1" w:themeShade="BF"/>
+      <w:sz w:val="32"/>
+      <w:szCs w:val="32"/>
+    </w:rPr>
+  </w:style>
+  <w:style w:type="paragraph" w:styleId="Ttulo">
+    <w:name w:val="Title"/>
+    <w:basedOn w:val="Normal"/>
+    <w:next w:val="Normal"/>
+    <w:link w:val="TtuloCarter"/>
+    <w:uiPriority w:val="10"/>
+    <w:qFormat/>
+    <w:rsid w:val="00092316"/>
+    <w:pPr>
+      <w:spacing w:after="0" w:line="240" w:lineRule="auto"/>
+      <w:contextualSpacing/>
+    </w:pPr>
+    <w:rPr>
+      <w:rFonts w:asciiTheme="majorHAnsi" w:eastAsiaTheme="majorEastAsia" w:hAnsiTheme="majorHAnsi" w:cstheme="majorBidi"/>
+      <w:spacing w:val="-10"/>
+      <w:kern w:val="28"/>
+      <w:sz w:val="56"/>
+      <w:szCs w:val="56"/>
+    </w:rPr>
+  </w:style>
+  <w:style w:type="character" w:customStyle="1" w:styleId="TtuloCarter">
+    <w:name w:val="Título Caráter"/>
+    <w:basedOn w:val="Tipodeletrapredefinidodopargrafo"/>
+    <w:link w:val="Ttulo"/>
+    <w:uiPriority w:val="10"/>
+    <w:rsid w:val="00092316"/>
+    <w:rPr>
+      <w:rFonts w:asciiTheme="majorHAnsi" w:eastAsiaTheme="majorEastAsia" w:hAnsiTheme="majorHAnsi" w:cstheme="majorBidi"/>
+      <w:spacing w:val="-10"/>
+      <w:kern w:val="28"/>
+      <w:sz w:val="56"/>
+      <w:szCs w:val="56"/>
+    </w:rPr>
+  </w:style>
+  <w:style w:type="paragraph" w:styleId="Subttulo">
+    <w:name w:val="Subtitle"/>
+    <w:basedOn w:val="Normal"/>
+    <w:next w:val="Normal"/>
+    <w:link w:val="SubttuloCarter"/>
+    <w:uiPriority w:val="11"/>
+    <w:qFormat/>
+    <w:rsid w:val="00092316"/>
+    <w:pPr>
+      <w:numPr>
+        <w:ilvl w:val="1"/>
+      </w:numPr>
+    </w:pPr>
+    <w:rPr>
+      <w:rFonts w:eastAsiaTheme="minorEastAsia"/>
+      <w:color w:val="5A5A5A" w:themeColor="text1" w:themeTint="A5"/>
+      <w:spacing w:val="15"/>
+    </w:rPr>
+  </w:style>
+  <w:style w:type="character" w:customStyle="1" w:styleId="SubttuloCarter">
+    <w:name w:val="Subtítulo Caráter"/>
+    <w:basedOn w:val="Tipodeletrapredefinidodopargrafo"/>
+    <w:link w:val="Subttulo"/>
+    <w:uiPriority w:val="11"/>
+    <w:rsid w:val="00092316"/>
+    <w:rPr>
+      <w:rFonts w:eastAsiaTheme="minorEastAsia"/>
+      <w:color w:val="5A5A5A" w:themeColor="text1" w:themeTint="A5"/>
+      <w:spacing w:val="15"/>
+    </w:rPr>
   </w:style>
 </w:styles>
 </file>
@@ -1419,4 +2060,36 @@
     </a:ext>
   </a:extLst>
 </a:theme>
+</file>
+
+<file path=word/webextensions/taskpanes.xml><?xml version="1.0" encoding="utf-8"?>
+<wetp:taskpanes xmlns:wetp="http://schemas.microsoft.com/office/webextensions/taskpanes/2010/11">
+  <wetp:taskpane dockstate="right" visibility="0" width="350" row="1">
+    <wetp:webextensionref xmlns:r="http://schemas.openxmlformats.org/officeDocument/2006/relationships" r:id="rId1"/>
+  </wetp:taskpane>
+</wetp:taskpanes>
+</file>
+
+<file path=word/webextensions/webextension1.xml><?xml version="1.0" encoding="utf-8"?>
+<we:webextension xmlns:we="http://schemas.microsoft.com/office/webextensions/webextension/2010/11" id="{DF88CEFC-A392-48D3-927E-CF378E8B9216}">
+  <we:reference id="wa104379501" version="1.0.0.0" store="pt-PT" storeType="OMEX"/>
+  <we:alternateReferences>
+    <we:reference id="WA104379501" version="1.0.0.0" store="WA104379501" storeType="OMEX"/>
+  </we:alternateReferences>
+  <we:properties/>
+  <we:bindings/>
+  <we:snapshot xmlns:r="http://schemas.openxmlformats.org/officeDocument/2006/relationships"/>
+</we:webextension>
+</file>
+
+<file path=customXml/item1.xml><?xml version="1.0" encoding="utf-8"?>
+<b:Sources xmlns:b="http://schemas.openxmlformats.org/officeDocument/2006/bibliography" xmlns="http://schemas.openxmlformats.org/officeDocument/2006/bibliography" SelectedStyle="\APASixthEditionOfficeOnline.xsl" StyleName="APA" Version="6"/>
+</file>
+
+<file path=customXml/itemProps1.xml><?xml version="1.0" encoding="utf-8"?>
+<ds:datastoreItem xmlns:ds="http://schemas.openxmlformats.org/officeDocument/2006/customXml" ds:itemID="{64179D47-9A59-47F5-91D1-290C928B2D6C}">
+  <ds:schemaRefs>
+    <ds:schemaRef ds:uri="http://schemas.openxmlformats.org/officeDocument/2006/bibliography"/>
+  </ds:schemaRefs>
+</ds:datastoreItem>
 </file>
</xml_diff>

<commit_message>
Relatorio e codigo feito
</commit_message>
<xml_diff>
--- a/Relatorio/Relatorio.docx
+++ b/Relatorio/Relatorio.docx
@@ -108,6 +108,13 @@
         </w:rPr>
         <w:t>João Montenegro nº</w:t>
       </w:r>
+      <w:r>
+        <w:rPr>
+          <w:rFonts w:ascii="Arial" w:hAnsi="Arial" w:cs="Arial"/>
+          <w:sz w:val="48"/>
+        </w:rPr>
+        <w:t xml:space="preserve"> 2016228672</w:t>
+      </w:r>
     </w:p>
     <w:p>
       <w:pPr>
@@ -142,14 +149,22 @@
     </w:p>
     <w:p>
       <w:pPr>
-        <w:pStyle w:val="Cabealho1"/>
-      </w:pPr>
-      <w:r>
+        <w:jc w:val="both"/>
+        <w:rPr>
+          <w:rFonts w:ascii="Arial" w:hAnsi="Arial" w:cs="Arial"/>
+          <w:sz w:val="32"/>
+        </w:rPr>
+      </w:pPr>
+      <w:r>
+        <w:rPr>
+          <w:rFonts w:ascii="Arial" w:hAnsi="Arial" w:cs="Arial"/>
+          <w:b/>
+          <w:sz w:val="32"/>
+        </w:rPr>
         <w:lastRenderedPageBreak/>
         <w:t>Arquitetura do Simulador</w:t>
       </w:r>
     </w:p>
-    <w:p/>
     <w:p>
       <w:pPr>
         <w:jc w:val="both"/>
@@ -329,13 +344,22 @@
     </w:p>
     <w:p>
       <w:pPr>
-        <w:pStyle w:val="Cabealho1"/>
-      </w:pPr>
-      <w:r>
+        <w:jc w:val="both"/>
+        <w:rPr>
+          <w:rFonts w:ascii="Arial" w:hAnsi="Arial" w:cs="Arial"/>
+          <w:b/>
+          <w:sz w:val="32"/>
+        </w:rPr>
+      </w:pPr>
+      <w:r>
+        <w:rPr>
+          <w:rFonts w:ascii="Arial" w:hAnsi="Arial" w:cs="Arial"/>
+          <w:b/>
+          <w:sz w:val="32"/>
+        </w:rPr>
         <w:t>Descrição da abordagem</w:t>
       </w:r>
     </w:p>
-    <w:p/>
     <w:p>
       <w:pPr>
         <w:jc w:val="both"/>
@@ -486,7 +510,7 @@
           <w:sz w:val="24"/>
         </w:rPr>
         <w:tab/>
-        <w:t xml:space="preserve">A parte final e a que exigiu mais trabalho, foi implementar os casos específicos, em que os clientes possam sair da sua fila, para isto, decidimos executar estas mudanças na classe serviço, usando uma função presente na classe simulador para que devolve o serviço empresarial e uma variável do tipo serviço presente na classe, que devolve sempre o serviço contrario a este. No </w:t>
+        <w:t xml:space="preserve">A parte final e a que exigiu mais trabalho, foi implementar os casos específicos, em que os clientes possam sair da sua fila, para isto, decidimos executar estas mudanças na classe serviço, usando uma função presente na classe simulador para que devolve o serviço empresarial e uma variável do tipo serviço presente na classe, que devolve sempre o serviço contrario a este. No caso em que é preciso uma interrupção da fila, foi necessário cancelar o evento </w:t>
       </w:r>
       <w:r>
         <w:rPr>
@@ -494,7 +518,7 @@
           <w:sz w:val="24"/>
         </w:rPr>
         <w:lastRenderedPageBreak/>
-        <w:t>caso em que é preciso uma interrupção da fila, foi necessário cancelar o evento de saída do cliente, para isto, cada cliente possui uma variável, que guarda o evento</w:t>
+        <w:t>de saída do cliente, para isto, cada cliente possui uma variável, que guarda o evento</w:t>
       </w:r>
       <w:r>
         <w:rPr>
@@ -523,104 +547,197 @@
         <w:jc w:val="both"/>
         <w:rPr>
           <w:rFonts w:ascii="Arial" w:hAnsi="Arial" w:cs="Arial"/>
-          <w:sz w:val="24"/>
-        </w:rPr>
-      </w:pPr>
-    </w:p>
-    <w:p>
-      <w:pPr>
-        <w:pStyle w:val="Cabealho1"/>
-      </w:pPr>
-      <w:r>
-        <w:t>Alterações do código</w:t>
+          <w:b/>
+          <w:sz w:val="24"/>
+        </w:rPr>
+      </w:pPr>
+    </w:p>
+    <w:p>
+      <w:pPr>
+        <w:jc w:val="both"/>
+        <w:rPr>
+          <w:rFonts w:ascii="Arial" w:hAnsi="Arial" w:cs="Arial"/>
+          <w:b/>
+          <w:sz w:val="32"/>
+        </w:rPr>
+      </w:pPr>
+      <w:r>
+        <w:rPr>
+          <w:rFonts w:ascii="Arial" w:hAnsi="Arial" w:cs="Arial"/>
+          <w:b/>
+          <w:sz w:val="32"/>
+        </w:rPr>
+        <w:t>Alteração do código</w:t>
+      </w:r>
+    </w:p>
+    <w:p>
+      <w:pPr>
+        <w:ind w:firstLine="708"/>
+        <w:rPr>
+          <w:rFonts w:ascii="Arial" w:hAnsi="Arial" w:cs="Arial"/>
+          <w:sz w:val="24"/>
+        </w:rPr>
+      </w:pPr>
+      <w:r>
+        <w:rPr>
+          <w:rFonts w:ascii="Arial" w:hAnsi="Arial" w:cs="Arial"/>
+          <w:sz w:val="24"/>
+        </w:rPr>
+        <w:t xml:space="preserve">Para representar a situação descrita no enunciado foi necessário alterar as classes </w:t>
+      </w:r>
+      <w:r>
+        <w:rPr>
+          <w:rFonts w:ascii="Arial" w:hAnsi="Arial" w:cs="Arial"/>
+          <w:i/>
+          <w:sz w:val="24"/>
+        </w:rPr>
+        <w:t>Simulador</w:t>
+      </w:r>
+      <w:r>
+        <w:rPr>
+          <w:rFonts w:ascii="Arial" w:hAnsi="Arial" w:cs="Arial"/>
+          <w:sz w:val="24"/>
+        </w:rPr>
+        <w:t xml:space="preserve">, </w:t>
+      </w:r>
+      <w:r>
+        <w:rPr>
+          <w:rFonts w:ascii="Arial" w:hAnsi="Arial" w:cs="Arial"/>
+          <w:i/>
+          <w:sz w:val="24"/>
+        </w:rPr>
+        <w:t>Serviço</w:t>
+      </w:r>
+      <w:r>
+        <w:rPr>
+          <w:rFonts w:ascii="Arial" w:hAnsi="Arial" w:cs="Arial"/>
+          <w:sz w:val="24"/>
+        </w:rPr>
+        <w:t xml:space="preserve">, </w:t>
+      </w:r>
+      <w:proofErr w:type="spellStart"/>
+      <w:r>
+        <w:rPr>
+          <w:rFonts w:ascii="Arial" w:hAnsi="Arial" w:cs="Arial"/>
+          <w:i/>
+          <w:sz w:val="24"/>
+        </w:rPr>
+        <w:t>Aleatorio</w:t>
+      </w:r>
+      <w:proofErr w:type="spellEnd"/>
+      <w:r>
+        <w:rPr>
+          <w:rFonts w:ascii="Arial" w:hAnsi="Arial" w:cs="Arial"/>
+          <w:sz w:val="24"/>
+        </w:rPr>
+        <w:t xml:space="preserve">, </w:t>
+      </w:r>
+      <w:r>
+        <w:rPr>
+          <w:rFonts w:ascii="Arial" w:hAnsi="Arial" w:cs="Arial"/>
+          <w:i/>
+          <w:sz w:val="24"/>
+        </w:rPr>
+        <w:t>Cliente</w:t>
+      </w:r>
+      <w:r>
+        <w:rPr>
+          <w:rFonts w:ascii="Arial" w:hAnsi="Arial" w:cs="Arial"/>
+          <w:sz w:val="24"/>
+        </w:rPr>
+        <w:t xml:space="preserve"> e </w:t>
+      </w:r>
+      <w:proofErr w:type="spellStart"/>
+      <w:r>
+        <w:rPr>
+          <w:rFonts w:ascii="Arial" w:hAnsi="Arial" w:cs="Arial"/>
+          <w:i/>
+          <w:sz w:val="24"/>
+        </w:rPr>
+        <w:t>ListaEventos</w:t>
+      </w:r>
+      <w:proofErr w:type="spellEnd"/>
+      <w:r>
+        <w:rPr>
+          <w:rFonts w:ascii="Arial" w:hAnsi="Arial" w:cs="Arial"/>
+          <w:sz w:val="24"/>
+        </w:rPr>
+        <w:t>, estas duas ultimas sendo as menos modificadas.</w:t>
+      </w:r>
+    </w:p>
+    <w:p>
+      <w:pPr>
+        <w:pStyle w:val="Subttulo"/>
+        <w:rPr>
+          <w:rFonts w:ascii="Arial" w:hAnsi="Arial" w:cs="Arial"/>
+          <w:b/>
+          <w:color w:val="auto"/>
+          <w:sz w:val="28"/>
+        </w:rPr>
+      </w:pPr>
+      <w:r>
+        <w:rPr>
+          <w:rFonts w:ascii="Arial" w:hAnsi="Arial" w:cs="Arial"/>
+          <w:b/>
+          <w:color w:val="auto"/>
+          <w:sz w:val="28"/>
+        </w:rPr>
+        <w:t>Servi</w:t>
+      </w:r>
+      <w:r>
+        <w:rPr>
+          <w:rFonts w:ascii="Arial" w:hAnsi="Arial" w:cs="Arial"/>
+          <w:b/>
+          <w:color w:val="auto"/>
+          <w:sz w:val="28"/>
+        </w:rPr>
+        <w:t>ç</w:t>
+      </w:r>
+      <w:r>
+        <w:rPr>
+          <w:rFonts w:ascii="Arial" w:hAnsi="Arial" w:cs="Arial"/>
+          <w:b/>
+          <w:color w:val="auto"/>
+          <w:sz w:val="28"/>
+        </w:rPr>
+        <w:t>o</w:t>
       </w:r>
     </w:p>
     <w:p/>
     <w:p>
-      <w:r>
-        <w:t xml:space="preserve">Para representar a situação descrita no enunciado foi necessário alterar as classes </w:t>
-      </w:r>
-      <w:r>
-        <w:rPr>
-          <w:i/>
-        </w:rPr>
-        <w:t>Simulador</w:t>
-      </w:r>
-      <w:r>
-        <w:t xml:space="preserve">, </w:t>
-      </w:r>
-      <w:r>
-        <w:rPr>
-          <w:i/>
-        </w:rPr>
-        <w:t>Serviço</w:t>
-      </w:r>
-      <w:r>
-        <w:t>,</w:t>
-      </w:r>
-      <w:r>
-        <w:t xml:space="preserve"> </w:t>
-      </w:r>
-      <w:proofErr w:type="spellStart"/>
-      <w:r>
-        <w:rPr>
-          <w:i/>
-        </w:rPr>
-        <w:t>Aleatorio</w:t>
-      </w:r>
-      <w:proofErr w:type="spellEnd"/>
-      <w:r>
-        <w:t xml:space="preserve">, </w:t>
-      </w:r>
-      <w:r>
-        <w:rPr>
-          <w:i/>
-        </w:rPr>
-        <w:t>Cliente</w:t>
-      </w:r>
-      <w:r>
-        <w:t xml:space="preserve"> e </w:t>
-      </w:r>
-      <w:proofErr w:type="spellStart"/>
-      <w:r>
-        <w:rPr>
-          <w:i/>
-        </w:rPr>
-        <w:t>ListaEventos</w:t>
-      </w:r>
-      <w:proofErr w:type="spellEnd"/>
-      <w:r>
-        <w:t>, estas duas ultimas sendo as menos modificadas.</w:t>
-      </w:r>
-    </w:p>
-    <w:p>
-      <w:pPr>
-        <w:pStyle w:val="Subttulo"/>
-      </w:pPr>
-      <w:proofErr w:type="spellStart"/>
-      <w:r>
-        <w:t>Servico</w:t>
-      </w:r>
-      <w:proofErr w:type="spellEnd"/>
-    </w:p>
-    <w:p/>
-    <w:p>
-      <w:r>
-        <w:rPr>
+      <w:pPr>
+        <w:ind w:firstLine="708"/>
+        <w:rPr>
+          <w:rFonts w:ascii="Arial" w:hAnsi="Arial" w:cs="Arial"/>
+          <w:sz w:val="24"/>
+        </w:rPr>
+      </w:pPr>
+      <w:r>
+        <w:rPr>
+          <w:rFonts w:ascii="Arial" w:hAnsi="Arial" w:cs="Arial"/>
           <w:noProof/>
+          <w:sz w:val="24"/>
         </w:rPr>
         <w:drawing>
-          <wp:anchor distT="0" distB="0" distL="114300" distR="114300" simplePos="0" relativeHeight="251658240" behindDoc="0" locked="0" layoutInCell="1" allowOverlap="1">
-            <wp:simplePos x="1076325" y="3962400"/>
+          <wp:anchor distT="0" distB="0" distL="114300" distR="114300" simplePos="0" relativeHeight="251669504" behindDoc="1" locked="0" layoutInCell="1" allowOverlap="1" wp14:anchorId="44EE09E5" wp14:editId="7AFE72F3">
+            <wp:simplePos x="0" y="0"/>
             <wp:positionH relativeFrom="margin">
-              <wp:align>center</wp:align>
+              <wp:align>left</wp:align>
             </wp:positionH>
             <wp:positionV relativeFrom="margin">
-              <wp:align>center</wp:align>
+              <wp:posOffset>2414270</wp:posOffset>
             </wp:positionV>
-            <wp:extent cx="6216832" cy="3257550"/>
+            <wp:extent cx="5816600" cy="3048000"/>
             <wp:effectExtent l="0" t="0" r="0" b="0"/>
-            <wp:wrapSquare wrapText="bothSides"/>
+            <wp:wrapTight wrapText="bothSides">
+              <wp:wrapPolygon edited="0">
+                <wp:start x="0" y="0"/>
+                <wp:lineTo x="0" y="21465"/>
+                <wp:lineTo x="21506" y="21465"/>
+                <wp:lineTo x="21506" y="0"/>
+                <wp:lineTo x="0" y="0"/>
+              </wp:wrapPolygon>
+            </wp:wrapTight>
             <wp:docPr id="2" name="Imagem 2"/>
             <wp:cNvGraphicFramePr>
               <a:graphicFrameLocks xmlns:a="http://schemas.openxmlformats.org/drawingml/2006/main" noChangeAspect="1"/>
@@ -630,6 +747,126 @@
                 <pic:pic xmlns:pic="http://schemas.openxmlformats.org/drawingml/2006/picture">
                   <pic:nvPicPr>
                     <pic:cNvPr id="2" name="insereServico.PNG"/>
+                    <pic:cNvPicPr/>
+                  </pic:nvPicPr>
+                  <pic:blipFill>
+                    <a:blip r:embed="rId6" cstate="print">
+                      <a:extLst>
+                        <a:ext uri="{28A0092B-C50C-407E-A947-70E740481C1C}">
+                          <a14:useLocalDpi xmlns:a14="http://schemas.microsoft.com/office/drawing/2010/main" val="0"/>
+                        </a:ext>
+                      </a:extLst>
+                    </a:blip>
+                    <a:stretch>
+                      <a:fillRect/>
+                    </a:stretch>
+                  </pic:blipFill>
+                  <pic:spPr>
+                    <a:xfrm>
+                      <a:off x="0" y="0"/>
+                      <a:ext cx="5816600" cy="3048000"/>
+                    </a:xfrm>
+                    <a:prstGeom prst="rect">
+                      <a:avLst/>
+                    </a:prstGeom>
+                  </pic:spPr>
+                </pic:pic>
+              </a:graphicData>
+            </a:graphic>
+            <wp14:sizeRelH relativeFrom="margin">
+              <wp14:pctWidth>0</wp14:pctWidth>
+            </wp14:sizeRelH>
+            <wp14:sizeRelV relativeFrom="margin">
+              <wp14:pctHeight>0</wp14:pctHeight>
+            </wp14:sizeRelV>
+          </wp:anchor>
+        </w:drawing>
+      </w:r>
+      <w:r>
+        <w:rPr>
+          <w:rFonts w:ascii="Arial" w:hAnsi="Arial" w:cs="Arial"/>
+          <w:sz w:val="24"/>
+        </w:rPr>
+        <w:t xml:space="preserve">Foi necessário alterar o método </w:t>
+      </w:r>
+      <w:proofErr w:type="spellStart"/>
+      <w:r>
+        <w:rPr>
+          <w:rFonts w:ascii="Arial" w:hAnsi="Arial" w:cs="Arial"/>
+          <w:i/>
+          <w:sz w:val="24"/>
+        </w:rPr>
+        <w:t>insereServico</w:t>
+      </w:r>
+      <w:proofErr w:type="spellEnd"/>
+      <w:r>
+        <w:rPr>
+          <w:rFonts w:ascii="Arial" w:hAnsi="Arial" w:cs="Arial"/>
+          <w:sz w:val="24"/>
+        </w:rPr>
+        <w:t xml:space="preserve"> para respeitar as condições pretendidas. Ao chegar um novo cliente é verificado se há funcionários livres, se houver, o cliente é imediatamente atendido. Se não, são verificada as condições em que o cliente e o balcão são do mesmo tipo e há funcionários livres, em que o cliente é um cliente geral e há funcionários livres no balcão empresarial, caso em que é imediatamente atendido nesse balcão, em que o cliente é um cliente empresarial e não há funcionários livres no balcão geral, neste caso existem mais duas condições, ou encontra-se um cliente geral a ser atendido, caso em que é </w:t>
+      </w:r>
+      <w:proofErr w:type="spellStart"/>
+      <w:r>
+        <w:rPr>
+          <w:rFonts w:ascii="Arial" w:hAnsi="Arial" w:cs="Arial"/>
+          <w:sz w:val="24"/>
+        </w:rPr>
+        <w:t>redireccionado</w:t>
+      </w:r>
+      <w:proofErr w:type="spellEnd"/>
+      <w:r>
+        <w:rPr>
+          <w:rFonts w:ascii="Arial" w:hAnsi="Arial" w:cs="Arial"/>
+          <w:sz w:val="24"/>
+        </w:rPr>
+        <w:t xml:space="preserve"> para o seu balcão, ou encontra-se um cliente empresarial a ser atendido, neste caso o cliente original entra na fila de espera e o último caso em que o cliente é empresarial e há funcionários livres no balcão geral, sendo aqui também imediatamente atendido.</w:t>
+      </w:r>
+    </w:p>
+    <w:p/>
+    <w:p>
+      <w:pPr>
+        <w:pStyle w:val="Subttulo"/>
+        <w:jc w:val="both"/>
+        <w:rPr>
+          <w:rFonts w:ascii="Arial" w:hAnsi="Arial" w:cs="Arial"/>
+          <w:b/>
+          <w:color w:val="auto"/>
+          <w:sz w:val="28"/>
+        </w:rPr>
+      </w:pPr>
+      <w:r>
+        <w:rPr>
+          <w:rFonts w:ascii="Arial" w:hAnsi="Arial" w:cs="Arial"/>
+          <w:b/>
+          <w:color w:val="auto"/>
+          <w:sz w:val="28"/>
+        </w:rPr>
+        <w:t>Simulador</w:t>
+      </w:r>
+    </w:p>
+    <w:p>
+      <w:pPr>
+        <w:pStyle w:val="Subttulo"/>
+        <w:jc w:val="center"/>
+      </w:pPr>
+      <w:r>
+        <w:rPr>
+          <w:noProof/>
+        </w:rPr>
+        <w:drawing>
+          <wp:inline distT="0" distB="0" distL="0" distR="0" wp14:anchorId="0E8CCF8A" wp14:editId="4B028CF7">
+            <wp:extent cx="3790950" cy="3505200"/>
+            <wp:effectExtent l="0" t="0" r="0" b="6985"/>
+            <wp:docPr id="3" name="Imagem 3"/>
+            <wp:cNvGraphicFramePr>
+              <a:graphicFrameLocks xmlns:a="http://schemas.openxmlformats.org/drawingml/2006/main" noChangeAspect="1"/>
+            </wp:cNvGraphicFramePr>
+            <a:graphic xmlns:a="http://schemas.openxmlformats.org/drawingml/2006/main">
+              <a:graphicData uri="http://schemas.openxmlformats.org/drawingml/2006/picture">
+                <pic:pic xmlns:pic="http://schemas.openxmlformats.org/drawingml/2006/picture">
+                  <pic:nvPicPr>
+                    <pic:cNvPr id="3" name="simulador1.PNG"/>
                     <pic:cNvPicPr/>
                   </pic:nvPicPr>
                   <pic:blipFill>
@@ -647,7 +884,7 @@
                   <pic:spPr>
                     <a:xfrm>
                       <a:off x="0" y="0"/>
-                      <a:ext cx="6216832" cy="3257550"/>
+                      <a:ext cx="3790950" cy="3505200"/>
                     </a:xfrm>
                     <a:prstGeom prst="rect">
                       <a:avLst/>
@@ -656,53 +893,8 @@
                 </pic:pic>
               </a:graphicData>
             </a:graphic>
-          </wp:anchor>
+          </wp:inline>
         </w:drawing>
-      </w:r>
-      <w:r>
-        <w:t xml:space="preserve">Foi necessário alterar o método </w:t>
-      </w:r>
-      <w:proofErr w:type="spellStart"/>
-      <w:r>
-        <w:rPr>
-          <w:i/>
-        </w:rPr>
-        <w:t>insereServico</w:t>
-      </w:r>
-      <w:proofErr w:type="spellEnd"/>
-      <w:r>
-        <w:t xml:space="preserve"> para respeitar as condições pretend</w:t>
-      </w:r>
-      <w:r>
-        <w:t>idas. Ao chegar um novo cliente</w:t>
-      </w:r>
-      <w:r>
-        <w:t xml:space="preserve"> é verificado se há funcionários livres</w:t>
-      </w:r>
-      <w:r>
-        <w:t xml:space="preserve">, se houver, o cliente é imediatamente atendido. Se não, são verificada as condições em que o cliente e o balcão são do mesmo tipo e há funcionários livres, em que o cliente é um cliente geral e há funcionários livres no balcão empresarial, caso em que é imediatamente atendido nesse balcão, em que o cliente é um cliente empresarial e não há funcionários livres no balcão geral, neste caso existem mais duas condições, ou encontra-se um cliente geral a ser atendido, caso em que é </w:t>
-      </w:r>
-      <w:proofErr w:type="spellStart"/>
-      <w:r>
-        <w:t>redireccionado</w:t>
-      </w:r>
-      <w:proofErr w:type="spellEnd"/>
-      <w:r>
-        <w:t xml:space="preserve"> para o seu balcão, ou encontra-se um cliente empresarial a ser atendido, neste caso o cliente original entra na fila de espera e o último caso em que o cliente é empresarial e há funcionários livres no balcão geral, sendo aqui também imediatamente atendido.</w:t>
-      </w:r>
-    </w:p>
-    <w:p>
-      <w:r>
-        <w:br w:type="page"/>
-      </w:r>
-    </w:p>
-    <w:p>
-      <w:pPr>
-        <w:pStyle w:val="Subttulo"/>
-      </w:pPr>
-      <w:r>
-        <w:lastRenderedPageBreak/>
-        <w:t>Simulador</w:t>
       </w:r>
     </w:p>
     <w:p>
@@ -715,10 +907,10 @@
           <w:noProof/>
         </w:rPr>
         <w:drawing>
-          <wp:inline distT="0" distB="0" distL="0" distR="0" wp14:anchorId="653C726D" wp14:editId="5AFEA593">
-            <wp:extent cx="3790950" cy="3505200"/>
-            <wp:effectExtent l="0" t="0" r="0" b="0"/>
-            <wp:docPr id="3" name="Imagem 3"/>
+          <wp:inline distT="0" distB="0" distL="0" distR="0" wp14:anchorId="3BE6C389" wp14:editId="1EE83683">
+            <wp:extent cx="3781425" cy="3660140"/>
+            <wp:effectExtent l="0" t="0" r="9525" b="0"/>
+            <wp:docPr id="15" name="Imagem 15"/>
             <wp:cNvGraphicFramePr>
               <a:graphicFrameLocks xmlns:a="http://schemas.openxmlformats.org/drawingml/2006/main" noChangeAspect="1"/>
             </wp:cNvGraphicFramePr>
@@ -726,7 +918,7 @@
               <a:graphicData uri="http://schemas.openxmlformats.org/drawingml/2006/picture">
                 <pic:pic xmlns:pic="http://schemas.openxmlformats.org/drawingml/2006/picture">
                   <pic:nvPicPr>
-                    <pic:cNvPr id="3" name="simulador1.PNG"/>
+                    <pic:cNvPr id="4" name="simulador2.PNG"/>
                     <pic:cNvPicPr/>
                   </pic:nvPicPr>
                   <pic:blipFill>
@@ -744,7 +936,7 @@
                   <pic:spPr>
                     <a:xfrm>
                       <a:off x="0" y="0"/>
-                      <a:ext cx="3791189" cy="3505421"/>
+                      <a:ext cx="3781425" cy="3660140"/>
                     </a:xfrm>
                     <a:prstGeom prst="rect">
                       <a:avLst/>
@@ -756,6 +948,9 @@
           </wp:inline>
         </w:drawing>
       </w:r>
+      <w:r>
+        <w:br w:type="page"/>
+      </w:r>
     </w:p>
     <w:p>
       <w:pPr>
@@ -766,79 +961,9 @@
         <w:rPr>
           <w:noProof/>
         </w:rPr>
-        <w:drawing>
-          <wp:inline distT="0" distB="0" distL="0" distR="0" wp14:anchorId="1F02B11C" wp14:editId="455146A7">
-            <wp:extent cx="3781425" cy="3660140"/>
-            <wp:effectExtent l="0" t="0" r="9525" b="0"/>
-            <wp:docPr id="4" name="Imagem 4"/>
-            <wp:cNvGraphicFramePr>
-              <a:graphicFrameLocks xmlns:a="http://schemas.openxmlformats.org/drawingml/2006/main" noChangeAspect="1"/>
-            </wp:cNvGraphicFramePr>
-            <a:graphic xmlns:a="http://schemas.openxmlformats.org/drawingml/2006/main">
-              <a:graphicData uri="http://schemas.openxmlformats.org/drawingml/2006/picture">
-                <pic:pic xmlns:pic="http://schemas.openxmlformats.org/drawingml/2006/picture">
-                  <pic:nvPicPr>
-                    <pic:cNvPr id="4" name="simulador2.PNG"/>
-                    <pic:cNvPicPr/>
-                  </pic:nvPicPr>
-                  <pic:blipFill>
-                    <a:blip r:embed="rId9">
-                      <a:extLst>
-                        <a:ext uri="{28A0092B-C50C-407E-A947-70E740481C1C}">
-                          <a14:useLocalDpi xmlns:a14="http://schemas.microsoft.com/office/drawing/2010/main" val="0"/>
-                        </a:ext>
-                      </a:extLst>
-                    </a:blip>
-                    <a:stretch>
-                      <a:fillRect/>
-                    </a:stretch>
-                  </pic:blipFill>
-                  <pic:spPr>
-                    <a:xfrm>
-                      <a:off x="0" y="0"/>
-                      <a:ext cx="3798467" cy="3676635"/>
-                    </a:xfrm>
-                    <a:prstGeom prst="rect">
-                      <a:avLst/>
-                    </a:prstGeom>
-                  </pic:spPr>
-                </pic:pic>
-              </a:graphicData>
-            </a:graphic>
-          </wp:inline>
-        </w:drawing>
-      </w:r>
-    </w:p>
-    <w:p>
-      <w:pPr>
-        <w:pStyle w:val="Subttulo"/>
-        <w:jc w:val="center"/>
-      </w:pPr>
-    </w:p>
-    <w:p>
-      <w:pPr>
-        <w:rPr>
-          <w:rFonts w:eastAsiaTheme="minorEastAsia"/>
-          <w:color w:val="5A5A5A" w:themeColor="text1" w:themeTint="A5"/>
-          <w:spacing w:val="15"/>
-        </w:rPr>
-      </w:pPr>
-      <w:r>
-        <w:br w:type="page"/>
-      </w:r>
-    </w:p>
-    <w:p>
-      <w:pPr>
-        <w:pStyle w:val="Subttulo"/>
-        <w:jc w:val="center"/>
-      </w:pPr>
-      <w:r>
-        <w:rPr>
-          <w:noProof/>
-        </w:rPr>
         <w:lastRenderedPageBreak/>
         <w:drawing>
-          <wp:inline distT="0" distB="0" distL="0" distR="0">
+          <wp:inline distT="0" distB="0" distL="0" distR="0" wp14:anchorId="4D800DF7" wp14:editId="44A4966B">
             <wp:extent cx="3724275" cy="4228820"/>
             <wp:effectExtent l="0" t="0" r="0" b="635"/>
             <wp:docPr id="5" name="Imagem 5"/>
@@ -853,7 +978,7 @@
                     <pic:cNvPicPr/>
                   </pic:nvPicPr>
                   <pic:blipFill>
-                    <a:blip r:embed="rId10">
+                    <a:blip r:embed="rId9">
                       <a:extLst>
                         <a:ext uri="{28A0092B-C50C-407E-A947-70E740481C1C}">
                           <a14:useLocalDpi xmlns:a14="http://schemas.microsoft.com/office/drawing/2010/main" val="0"/>
@@ -881,72 +1006,254 @@
       </w:r>
     </w:p>
     <w:p>
-      <w:r>
+      <w:pPr>
+        <w:ind w:firstLine="708"/>
+        <w:jc w:val="both"/>
+        <w:rPr>
+          <w:rFonts w:ascii="Arial" w:hAnsi="Arial" w:cs="Arial"/>
+          <w:sz w:val="24"/>
+        </w:rPr>
+      </w:pPr>
+      <w:r>
+        <w:rPr>
+          <w:rFonts w:ascii="Arial" w:hAnsi="Arial" w:cs="Arial"/>
+          <w:sz w:val="24"/>
+        </w:rPr>
         <w:t xml:space="preserve">Em </w:t>
       </w:r>
       <w:r>
         <w:rPr>
+          <w:rFonts w:ascii="Arial" w:hAnsi="Arial" w:cs="Arial"/>
           <w:i/>
-        </w:rPr>
-        <w:t>Simulador</w:t>
-      </w:r>
-      <w:r>
-        <w:rPr>
+          <w:sz w:val="24"/>
+        </w:rPr>
+        <w:t xml:space="preserve">Simulador </w:t>
+      </w:r>
+      <w:r>
+        <w:rPr>
+          <w:rFonts w:ascii="Arial" w:hAnsi="Arial" w:cs="Arial"/>
+          <w:sz w:val="24"/>
+        </w:rPr>
+        <w:t xml:space="preserve">apenas foram criados métodos para devolver ou atualizar os vários parâmetros como as médias de serviço, as </w:t>
+      </w:r>
+      <w:proofErr w:type="spellStart"/>
+      <w:r>
+        <w:rPr>
+          <w:rFonts w:ascii="Arial" w:hAnsi="Arial" w:cs="Arial"/>
+          <w:sz w:val="24"/>
+        </w:rPr>
+        <w:t>streams</w:t>
+      </w:r>
+      <w:proofErr w:type="spellEnd"/>
+      <w:r>
+        <w:rPr>
+          <w:rFonts w:ascii="Arial" w:hAnsi="Arial" w:cs="Arial"/>
+          <w:sz w:val="24"/>
+        </w:rPr>
+        <w:t>, os desvios padrão</w:t>
+      </w:r>
+      <w:r>
+        <w:rPr>
+          <w:rFonts w:ascii="Arial" w:hAnsi="Arial" w:cs="Arial"/>
+          <w:sz w:val="24"/>
+        </w:rPr>
+        <w:t>, entre outros.</w:t>
+      </w:r>
+    </w:p>
+    <w:p>
+      <w:pPr>
+        <w:ind w:firstLine="708"/>
+        <w:jc w:val="both"/>
+        <w:rPr>
+          <w:rFonts w:ascii="Arial" w:hAnsi="Arial" w:cs="Arial"/>
+          <w:sz w:val="24"/>
+        </w:rPr>
+      </w:pPr>
+      <w:r>
+        <w:rPr>
+          <w:rFonts w:ascii="Arial" w:hAnsi="Arial" w:cs="Arial"/>
+          <w:sz w:val="24"/>
+        </w:rPr>
+        <w:t xml:space="preserve">Os métodos que devolvem parâmetros são usados pelo simulador em si, enquanto os que os atualizam são usados pela classe </w:t>
+      </w:r>
+      <w:r>
+        <w:rPr>
+          <w:rFonts w:ascii="Arial" w:hAnsi="Arial" w:cs="Arial"/>
           <w:i/>
-        </w:rPr>
-        <w:t xml:space="preserve"> </w:t>
-      </w:r>
-      <w:r>
-        <w:t xml:space="preserve">apenas foram criados métodos para devolver ou atualizar os vários parâmetros como as médias de serviço, as </w:t>
-      </w:r>
-      <w:proofErr w:type="spellStart"/>
-      <w:r>
-        <w:t>streams</w:t>
-      </w:r>
-      <w:proofErr w:type="spellEnd"/>
-      <w:r>
-        <w:t xml:space="preserve">, os desvios padrão, …. Os métodos que devolvem parâmetros são usados pelo simulador em si, enquanto os que os atualizam são usados pela classe </w:t>
-      </w:r>
-      <w:r>
-        <w:rPr>
-          <w:i/>
+          <w:sz w:val="24"/>
         </w:rPr>
         <w:t>Interface</w:t>
       </w:r>
       <w:r>
-        <w:t>,</w:t>
-      </w:r>
-      <w:r>
-        <w:t xml:space="preserve"> referente à GUI do simulador.</w:t>
-      </w:r>
-    </w:p>
-    <w:p>
-      <w:r>
+        <w:rPr>
+          <w:rFonts w:ascii="Arial" w:hAnsi="Arial" w:cs="Arial"/>
+          <w:sz w:val="24"/>
+        </w:rPr>
+        <w:t>, referente à GUI do simulador.</w:t>
+      </w:r>
+    </w:p>
+    <w:p>
+      <w:pPr>
+        <w:rPr>
+          <w:rFonts w:ascii="Arial" w:hAnsi="Arial" w:cs="Arial"/>
+          <w:sz w:val="24"/>
+        </w:rPr>
+      </w:pPr>
+      <w:r>
+        <w:rPr>
+          <w:rFonts w:ascii="Arial" w:hAnsi="Arial" w:cs="Arial"/>
+          <w:sz w:val="24"/>
+        </w:rPr>
         <w:br w:type="page"/>
       </w:r>
     </w:p>
     <w:p>
       <w:pPr>
-        <w:pStyle w:val="Subttulo"/>
-      </w:pPr>
-      <w:r>
-        <w:lastRenderedPageBreak/>
-        <w:t>Cliente</w:t>
+        <w:ind w:firstLine="708"/>
+        <w:jc w:val="both"/>
+        <w:rPr>
+          <w:rFonts w:ascii="Arial" w:hAnsi="Arial" w:cs="Arial"/>
+          <w:sz w:val="24"/>
+        </w:rPr>
+      </w:pPr>
+    </w:p>
+    <w:p>
+      <w:pPr>
+        <w:jc w:val="both"/>
+        <w:rPr>
+          <w:rFonts w:ascii="Arial" w:hAnsi="Arial" w:cs="Arial"/>
+          <w:b/>
+          <w:sz w:val="32"/>
+        </w:rPr>
+      </w:pPr>
+      <w:r>
+        <w:rPr>
+          <w:rFonts w:ascii="Arial" w:hAnsi="Arial" w:cs="Arial"/>
+          <w:b/>
+          <w:sz w:val="32"/>
+        </w:rPr>
+        <w:t>Validação do programa</w:t>
+      </w:r>
+    </w:p>
+    <w:p>
+      <w:pPr>
+        <w:jc w:val="both"/>
+        <w:rPr>
+          <w:rFonts w:ascii="Arial" w:hAnsi="Arial" w:cs="Arial"/>
+          <w:sz w:val="24"/>
+        </w:rPr>
+      </w:pPr>
+      <w:r>
+        <w:rPr>
+          <w:rFonts w:ascii="Arial" w:hAnsi="Arial" w:cs="Arial"/>
+          <w:sz w:val="32"/>
+        </w:rPr>
+        <w:tab/>
+      </w:r>
+      <w:r>
+        <w:rPr>
+          <w:rFonts w:ascii="Arial" w:hAnsi="Arial" w:cs="Arial"/>
+          <w:sz w:val="24"/>
+        </w:rPr>
+        <w:t>Para realizar a validação deste programa, decidimos fazer por análise de parâmetros, ou seja, mudámos parâmetros, como por exemplo o nº de clientes, e média de chegada e seu desvio padrão, e verificamos se as alterações deste vão influenciar o sistema real.</w:t>
+      </w:r>
+    </w:p>
+    <w:p>
+      <w:pPr>
+        <w:jc w:val="both"/>
+        <w:rPr>
+          <w:rFonts w:ascii="Arial" w:hAnsi="Arial" w:cs="Arial"/>
+          <w:sz w:val="24"/>
+        </w:rPr>
+      </w:pPr>
+      <w:r>
+        <w:rPr>
+          <w:rFonts w:ascii="Arial" w:hAnsi="Arial" w:cs="Arial"/>
+          <w:sz w:val="24"/>
+        </w:rPr>
+        <w:tab/>
+        <w:t xml:space="preserve">Para estes testes, vamos alterar </w:t>
+      </w:r>
+      <w:r>
+        <w:rPr>
+          <w:rFonts w:ascii="Arial" w:hAnsi="Arial" w:cs="Arial"/>
+          <w:sz w:val="24"/>
+        </w:rPr>
+        <w:t>3</w:t>
+      </w:r>
+      <w:r>
+        <w:rPr>
+          <w:rFonts w:ascii="Arial" w:hAnsi="Arial" w:cs="Arial"/>
+          <w:sz w:val="24"/>
+        </w:rPr>
+        <w:t xml:space="preserve"> parâmetros em especifico, a média, </w:t>
+      </w:r>
+      <w:r>
+        <w:rPr>
+          <w:rFonts w:ascii="Arial" w:hAnsi="Arial" w:cs="Arial"/>
+          <w:sz w:val="24"/>
+        </w:rPr>
+        <w:t>o nº de clientes e o nº de funcionários</w:t>
+      </w:r>
+      <w:r>
+        <w:rPr>
+          <w:rFonts w:ascii="Arial" w:hAnsi="Arial" w:cs="Arial"/>
+          <w:sz w:val="24"/>
+        </w:rPr>
+        <w:t>.</w:t>
+      </w:r>
+    </w:p>
+    <w:p>
+      <w:pPr>
+        <w:jc w:val="both"/>
+        <w:rPr>
+          <w:rFonts w:ascii="Arial" w:hAnsi="Arial" w:cs="Arial"/>
+          <w:b/>
+          <w:sz w:val="28"/>
+        </w:rPr>
+      </w:pPr>
+      <w:r>
+        <w:rPr>
+          <w:rFonts w:ascii="Arial" w:hAnsi="Arial" w:cs="Arial"/>
+          <w:b/>
+          <w:sz w:val="28"/>
+        </w:rPr>
+        <w:t>Situação atual</w:t>
       </w:r>
     </w:p>
     <w:p>
       <w:pPr>
         <w:jc w:val="center"/>
+        <w:rPr>
+          <w:rFonts w:ascii="Arial" w:hAnsi="Arial" w:cs="Arial"/>
+          <w:sz w:val="24"/>
+        </w:rPr>
+      </w:pPr>
+      <w:r>
+        <w:rPr>
+          <w:rFonts w:ascii="Arial" w:hAnsi="Arial" w:cs="Arial"/>
+          <w:sz w:val="24"/>
+        </w:rPr>
+        <w:t>Valores usados</w:t>
+      </w:r>
+    </w:p>
+    <w:p>
+      <w:pPr>
+        <w:jc w:val="center"/>
+        <w:rPr>
+          <w:rFonts w:ascii="Arial" w:hAnsi="Arial" w:cs="Arial"/>
+          <w:sz w:val="24"/>
+        </w:rPr>
       </w:pPr>
       <w:r>
         <w:rPr>
           <w:noProof/>
         </w:rPr>
         <w:drawing>
-          <wp:inline distT="0" distB="0" distL="0" distR="0">
-            <wp:extent cx="3752850" cy="2898809"/>
-            <wp:effectExtent l="0" t="0" r="0" b="0"/>
-            <wp:docPr id="6" name="Imagem 6"/>
+          <wp:inline distT="0" distB="0" distL="0" distR="0" wp14:anchorId="28386E48" wp14:editId="6134426D">
+            <wp:extent cx="5232200" cy="2276475"/>
+            <wp:effectExtent l="0" t="0" r="6985" b="0"/>
+            <wp:docPr id="19" name="Imagem 19"/>
             <wp:cNvGraphicFramePr>
               <a:graphicFrameLocks xmlns:a="http://schemas.openxmlformats.org/drawingml/2006/main" noChangeAspect="1"/>
             </wp:cNvGraphicFramePr>
@@ -954,7 +1261,88 @@
               <a:graphicData uri="http://schemas.openxmlformats.org/drawingml/2006/picture">
                 <pic:pic xmlns:pic="http://schemas.openxmlformats.org/drawingml/2006/picture">
                   <pic:nvPicPr>
-                    <pic:cNvPr id="6" name="cliente.PNG"/>
+                    <pic:cNvPr id="1" name=""/>
+                    <pic:cNvPicPr/>
+                  </pic:nvPicPr>
+                  <pic:blipFill>
+                    <a:blip r:embed="rId10"/>
+                    <a:stretch>
+                      <a:fillRect/>
+                    </a:stretch>
+                  </pic:blipFill>
+                  <pic:spPr>
+                    <a:xfrm>
+                      <a:off x="0" y="0"/>
+                      <a:ext cx="5245718" cy="2282357"/>
+                    </a:xfrm>
+                    <a:prstGeom prst="rect">
+                      <a:avLst/>
+                    </a:prstGeom>
+                  </pic:spPr>
+                </pic:pic>
+              </a:graphicData>
+            </a:graphic>
+          </wp:inline>
+        </w:drawing>
+      </w:r>
+    </w:p>
+    <w:p>
+      <w:pPr>
+        <w:jc w:val="both"/>
+        <w:rPr>
+          <w:rFonts w:ascii="Arial" w:hAnsi="Arial" w:cs="Arial"/>
+          <w:sz w:val="24"/>
+        </w:rPr>
+      </w:pPr>
+      <w:r>
+        <w:rPr>
+          <w:rFonts w:ascii="Arial" w:hAnsi="Arial" w:cs="Arial"/>
+          <w:sz w:val="24"/>
+        </w:rPr>
+        <w:t>Resultado</w:t>
+      </w:r>
+    </w:p>
+    <w:p>
+      <w:pPr>
+        <w:jc w:val="both"/>
+        <w:rPr>
+          <w:rFonts w:ascii="Arial" w:hAnsi="Arial" w:cs="Arial"/>
+          <w:sz w:val="24"/>
+        </w:rPr>
+      </w:pPr>
+      <w:r>
+        <w:rPr>
+          <w:noProof/>
+        </w:rPr>
+        <w:drawing>
+          <wp:anchor distT="0" distB="0" distL="114300" distR="114300" simplePos="0" relativeHeight="251665408" behindDoc="1" locked="0" layoutInCell="1" allowOverlap="1" wp14:anchorId="68C3F5FB">
+            <wp:simplePos x="0" y="0"/>
+            <wp:positionH relativeFrom="margin">
+              <wp:align>left</wp:align>
+            </wp:positionH>
+            <wp:positionV relativeFrom="paragraph">
+              <wp:posOffset>10795</wp:posOffset>
+            </wp:positionV>
+            <wp:extent cx="2381250" cy="2762250"/>
+            <wp:effectExtent l="0" t="0" r="0" b="0"/>
+            <wp:wrapTight wrapText="bothSides">
+              <wp:wrapPolygon edited="0">
+                <wp:start x="0" y="0"/>
+                <wp:lineTo x="0" y="21451"/>
+                <wp:lineTo x="21427" y="21451"/>
+                <wp:lineTo x="21427" y="0"/>
+                <wp:lineTo x="0" y="0"/>
+              </wp:wrapPolygon>
+            </wp:wrapTight>
+            <wp:docPr id="12" name="Imagem 12"/>
+            <wp:cNvGraphicFramePr>
+              <a:graphicFrameLocks xmlns:a="http://schemas.openxmlformats.org/drawingml/2006/main" noChangeAspect="1"/>
+            </wp:cNvGraphicFramePr>
+            <a:graphic xmlns:a="http://schemas.openxmlformats.org/drawingml/2006/main">
+              <a:graphicData uri="http://schemas.openxmlformats.org/drawingml/2006/picture">
+                <pic:pic xmlns:pic="http://schemas.openxmlformats.org/drawingml/2006/picture">
+                  <pic:nvPicPr>
+                    <pic:cNvPr id="1" name=""/>
                     <pic:cNvPicPr/>
                   </pic:nvPicPr>
                   <pic:blipFill>
@@ -972,7 +1360,267 @@
                   <pic:spPr>
                     <a:xfrm>
                       <a:off x="0" y="0"/>
-                      <a:ext cx="3762602" cy="2906342"/>
+                      <a:ext cx="2394901" cy="2777564"/>
+                    </a:xfrm>
+                    <a:prstGeom prst="rect">
+                      <a:avLst/>
+                    </a:prstGeom>
+                  </pic:spPr>
+                </pic:pic>
+              </a:graphicData>
+            </a:graphic>
+            <wp14:sizeRelH relativeFrom="page">
+              <wp14:pctWidth>0</wp14:pctWidth>
+            </wp14:sizeRelH>
+            <wp14:sizeRelV relativeFrom="page">
+              <wp14:pctHeight>0</wp14:pctHeight>
+            </wp14:sizeRelV>
+          </wp:anchor>
+        </w:drawing>
+      </w:r>
+      <w:r>
+        <w:rPr>
+          <w:rFonts w:ascii="Arial" w:hAnsi="Arial" w:cs="Arial"/>
+          <w:sz w:val="24"/>
+        </w:rPr>
+        <w:tab/>
+        <w:t xml:space="preserve">Como </w:t>
+      </w:r>
+      <w:r>
+        <w:rPr>
+          <w:rFonts w:ascii="Arial" w:hAnsi="Arial" w:cs="Arial"/>
+          <w:sz w:val="24"/>
+        </w:rPr>
+        <w:t>se pode</w:t>
+      </w:r>
+      <w:r>
+        <w:rPr>
+          <w:rFonts w:ascii="Arial" w:hAnsi="Arial" w:cs="Arial"/>
+          <w:sz w:val="24"/>
+        </w:rPr>
+        <w:t xml:space="preserve"> ver, existe um maior tempo de espera na fila geral</w:t>
+      </w:r>
+      <w:r>
+        <w:rPr>
+          <w:rFonts w:ascii="Arial" w:hAnsi="Arial" w:cs="Arial"/>
+          <w:sz w:val="24"/>
+        </w:rPr>
+        <w:t xml:space="preserve"> e um maior comprimento de fila</w:t>
+      </w:r>
+      <w:r>
+        <w:rPr>
+          <w:rFonts w:ascii="Arial" w:hAnsi="Arial" w:cs="Arial"/>
+          <w:sz w:val="24"/>
+        </w:rPr>
+        <w:t xml:space="preserve">, isto devido ao facto de atender um maior numero de gente, </w:t>
+      </w:r>
+      <w:proofErr w:type="gramStart"/>
+      <w:r>
+        <w:rPr>
+          <w:rFonts w:ascii="Arial" w:hAnsi="Arial" w:cs="Arial"/>
+          <w:sz w:val="24"/>
+        </w:rPr>
+        <w:t>e</w:t>
+      </w:r>
+      <w:proofErr w:type="gramEnd"/>
+      <w:r>
+        <w:rPr>
+          <w:rFonts w:ascii="Arial" w:hAnsi="Arial" w:cs="Arial"/>
+          <w:sz w:val="24"/>
+        </w:rPr>
+        <w:t xml:space="preserve"> pois, os clientes empresariais, têm prioridade no seu balcão, fazendo com que, o serviço que está a ser prestado ao cliente empresarial, possa ser interrompido e este possa voltar para a sua fila original.</w:t>
+      </w:r>
+    </w:p>
+    <w:p>
+      <w:pPr>
+        <w:jc w:val="both"/>
+        <w:rPr>
+          <w:rFonts w:ascii="Arial" w:hAnsi="Arial" w:cs="Arial"/>
+          <w:sz w:val="24"/>
+        </w:rPr>
+      </w:pPr>
+      <w:r>
+        <w:rPr>
+          <w:rFonts w:ascii="Arial" w:hAnsi="Arial" w:cs="Arial"/>
+          <w:sz w:val="24"/>
+        </w:rPr>
+        <w:tab/>
+        <w:t>No entanto, nota-s</w:t>
+      </w:r>
+      <w:r>
+        <w:rPr>
+          <w:rFonts w:ascii="Arial" w:hAnsi="Arial" w:cs="Arial"/>
+          <w:sz w:val="24"/>
+        </w:rPr>
+        <w:t>e uma alta taxa de utilização em ambos os serviços</w:t>
+      </w:r>
+      <w:r>
+        <w:rPr>
+          <w:rFonts w:ascii="Arial" w:hAnsi="Arial" w:cs="Arial"/>
+          <w:sz w:val="24"/>
+        </w:rPr>
+        <w:t>, devido as trocas entre balcões</w:t>
+      </w:r>
+    </w:p>
+    <w:p>
+      <w:pPr>
+        <w:rPr>
+          <w:rFonts w:ascii="Arial" w:hAnsi="Arial" w:cs="Arial"/>
+          <w:sz w:val="24"/>
+        </w:rPr>
+      </w:pPr>
+      <w:r>
+        <w:rPr>
+          <w:rFonts w:ascii="Arial" w:hAnsi="Arial" w:cs="Arial"/>
+          <w:sz w:val="24"/>
+        </w:rPr>
+        <w:br w:type="page"/>
+      </w:r>
+    </w:p>
+    <w:p>
+      <w:pPr>
+        <w:jc w:val="both"/>
+        <w:rPr>
+          <w:rFonts w:ascii="Arial" w:hAnsi="Arial" w:cs="Arial"/>
+          <w:sz w:val="24"/>
+        </w:rPr>
+      </w:pPr>
+    </w:p>
+    <w:p>
+      <w:pPr>
+        <w:jc w:val="both"/>
+        <w:rPr>
+          <w:rFonts w:ascii="Arial" w:hAnsi="Arial" w:cs="Arial"/>
+          <w:b/>
+          <w:sz w:val="28"/>
+        </w:rPr>
+      </w:pPr>
+      <w:r>
+        <w:rPr>
+          <w:rFonts w:ascii="Arial" w:hAnsi="Arial" w:cs="Arial"/>
+          <w:b/>
+          <w:sz w:val="28"/>
+        </w:rPr>
+        <w:t>Situação</w:t>
+      </w:r>
+      <w:r>
+        <w:rPr>
+          <w:rFonts w:ascii="Arial" w:hAnsi="Arial" w:cs="Arial"/>
+          <w:b/>
+          <w:sz w:val="28"/>
+        </w:rPr>
+        <w:t xml:space="preserve"> com </w:t>
+      </w:r>
+      <w:r>
+        <w:rPr>
+          <w:rFonts w:ascii="Arial" w:hAnsi="Arial" w:cs="Arial"/>
+          <w:b/>
+          <w:sz w:val="28"/>
+        </w:rPr>
+        <w:t>ambas as</w:t>
+      </w:r>
+      <w:r>
+        <w:rPr>
+          <w:rFonts w:ascii="Arial" w:hAnsi="Arial" w:cs="Arial"/>
+          <w:b/>
+          <w:sz w:val="28"/>
+        </w:rPr>
+        <w:t xml:space="preserve"> média</w:t>
+      </w:r>
+      <w:r>
+        <w:rPr>
+          <w:rFonts w:ascii="Arial" w:hAnsi="Arial" w:cs="Arial"/>
+          <w:b/>
+          <w:sz w:val="28"/>
+        </w:rPr>
+        <w:t>s</w:t>
+      </w:r>
+      <w:r>
+        <w:rPr>
+          <w:rFonts w:ascii="Arial" w:hAnsi="Arial" w:cs="Arial"/>
+          <w:b/>
+          <w:sz w:val="28"/>
+        </w:rPr>
+        <w:t xml:space="preserve"> de chegada </w:t>
+      </w:r>
+      <w:r>
+        <w:rPr>
+          <w:rFonts w:ascii="Arial" w:hAnsi="Arial" w:cs="Arial"/>
+          <w:b/>
+          <w:sz w:val="28"/>
+        </w:rPr>
+        <w:t>diminuída</w:t>
+      </w:r>
+      <w:r>
+        <w:rPr>
+          <w:rFonts w:ascii="Arial" w:hAnsi="Arial" w:cs="Arial"/>
+          <w:b/>
+          <w:sz w:val="28"/>
+        </w:rPr>
+        <w:t xml:space="preserve"> e </w:t>
+      </w:r>
+      <w:r>
+        <w:rPr>
+          <w:rFonts w:ascii="Arial" w:hAnsi="Arial" w:cs="Arial"/>
+          <w:b/>
+          <w:sz w:val="28"/>
+        </w:rPr>
+        <w:t>igual numero de empregados</w:t>
+      </w:r>
+    </w:p>
+    <w:p>
+      <w:pPr>
+        <w:jc w:val="center"/>
+        <w:rPr>
+          <w:rFonts w:ascii="Arial" w:hAnsi="Arial" w:cs="Arial"/>
+          <w:sz w:val="24"/>
+        </w:rPr>
+      </w:pPr>
+      <w:r>
+        <w:rPr>
+          <w:rFonts w:ascii="Arial" w:hAnsi="Arial" w:cs="Arial"/>
+          <w:sz w:val="24"/>
+        </w:rPr>
+        <w:t>Valores usados</w:t>
+      </w:r>
+    </w:p>
+    <w:p>
+      <w:pPr>
+        <w:jc w:val="center"/>
+        <w:rPr>
+          <w:rFonts w:ascii="Arial" w:hAnsi="Arial" w:cs="Arial"/>
+          <w:sz w:val="24"/>
+        </w:rPr>
+      </w:pPr>
+      <w:r>
+        <w:rPr>
+          <w:noProof/>
+        </w:rPr>
+        <w:drawing>
+          <wp:inline distT="0" distB="0" distL="0" distR="0" wp14:anchorId="7C8BAF4D" wp14:editId="7B56C5F2">
+            <wp:extent cx="5248275" cy="2274570"/>
+            <wp:effectExtent l="0" t="0" r="9525" b="0"/>
+            <wp:docPr id="20" name="Imagem 20"/>
+            <wp:cNvGraphicFramePr>
+              <a:graphicFrameLocks xmlns:a="http://schemas.openxmlformats.org/drawingml/2006/main" noChangeAspect="1"/>
+            </wp:cNvGraphicFramePr>
+            <a:graphic xmlns:a="http://schemas.openxmlformats.org/drawingml/2006/main">
+              <a:graphicData uri="http://schemas.openxmlformats.org/drawingml/2006/picture">
+                <pic:pic xmlns:pic="http://schemas.openxmlformats.org/drawingml/2006/picture">
+                  <pic:nvPicPr>
+                    <pic:cNvPr id="1" name=""/>
+                    <pic:cNvPicPr/>
+                  </pic:nvPicPr>
+                  <pic:blipFill>
+                    <a:blip r:embed="rId12"/>
+                    <a:stretch>
+                      <a:fillRect/>
+                    </a:stretch>
+                  </pic:blipFill>
+                  <pic:spPr>
+                    <a:xfrm>
+                      <a:off x="0" y="0"/>
+                      <a:ext cx="5249731" cy="2275201"/>
                     </a:xfrm>
                     <a:prstGeom prst="rect">
                       <a:avLst/>
@@ -986,42 +1634,60 @@
       </w:r>
     </w:p>
     <w:p>
-      <w:r>
-        <w:t xml:space="preserve">Em </w:t>
-      </w:r>
-      <w:r>
-        <w:rPr>
-          <w:i/>
-        </w:rPr>
-        <w:t>Cliente</w:t>
-      </w:r>
-      <w:r>
-        <w:t xml:space="preserve"> apenas foi criado um método para devolver o evento de saída corresponde ao cliente atual.</w:t>
-      </w:r>
-    </w:p>
-    <w:p/>
-    <w:p>
-      <w:pPr>
-        <w:pStyle w:val="Subttulo"/>
-      </w:pPr>
-      <w:proofErr w:type="spellStart"/>
-      <w:r>
-        <w:t>ListaEventos</w:t>
-      </w:r>
-      <w:proofErr w:type="spellEnd"/>
-    </w:p>
-    <w:p>
-      <w:pPr>
-        <w:jc w:val="center"/>
-      </w:pPr>
+      <w:pPr>
+        <w:jc w:val="both"/>
+        <w:rPr>
+          <w:rFonts w:ascii="Arial" w:hAnsi="Arial" w:cs="Arial"/>
+          <w:sz w:val="24"/>
+        </w:rPr>
+      </w:pPr>
+      <w:r>
+        <w:rPr>
+          <w:rFonts w:ascii="Arial" w:hAnsi="Arial" w:cs="Arial"/>
+          <w:sz w:val="24"/>
+        </w:rPr>
+        <w:t>Resultado</w:t>
+      </w:r>
       <w:r>
         <w:rPr>
           <w:noProof/>
         </w:rPr>
+        <w:t xml:space="preserve"> </w:t>
+      </w:r>
+    </w:p>
+    <w:p>
+      <w:pPr>
+        <w:ind w:firstLine="708"/>
+        <w:jc w:val="both"/>
+        <w:rPr>
+          <w:rFonts w:ascii="Arial" w:hAnsi="Arial" w:cs="Arial"/>
+          <w:sz w:val="24"/>
+        </w:rPr>
+      </w:pPr>
+      <w:r>
+        <w:rPr>
+          <w:noProof/>
+        </w:rPr>
         <w:drawing>
-          <wp:inline distT="0" distB="0" distL="0" distR="0">
-            <wp:extent cx="3781425" cy="3076093"/>
+          <wp:anchor distT="0" distB="0" distL="114300" distR="114300" simplePos="0" relativeHeight="251661312" behindDoc="1" locked="0" layoutInCell="1" allowOverlap="1" wp14:anchorId="214712A6">
+            <wp:simplePos x="0" y="0"/>
+            <wp:positionH relativeFrom="margin">
+              <wp:align>left</wp:align>
+            </wp:positionH>
+            <wp:positionV relativeFrom="paragraph">
+              <wp:posOffset>8890</wp:posOffset>
+            </wp:positionV>
+            <wp:extent cx="2686050" cy="2809875"/>
             <wp:effectExtent l="0" t="0" r="0" b="0"/>
+            <wp:wrapTight wrapText="bothSides">
+              <wp:wrapPolygon edited="0">
+                <wp:start x="0" y="0"/>
+                <wp:lineTo x="0" y="21380"/>
+                <wp:lineTo x="21447" y="21380"/>
+                <wp:lineTo x="21447" y="0"/>
+                <wp:lineTo x="0" y="0"/>
+              </wp:wrapPolygon>
+            </wp:wrapTight>
             <wp:docPr id="7" name="Imagem 7"/>
             <wp:cNvGraphicFramePr>
               <a:graphicFrameLocks xmlns:a="http://schemas.openxmlformats.org/drawingml/2006/main" noChangeAspect="1"/>
@@ -1030,11 +1696,11 @@
               <a:graphicData uri="http://schemas.openxmlformats.org/drawingml/2006/picture">
                 <pic:pic xmlns:pic="http://schemas.openxmlformats.org/drawingml/2006/picture">
                   <pic:nvPicPr>
-                    <pic:cNvPr id="7" name="listaEventos.PNG"/>
+                    <pic:cNvPr id="1" name=""/>
                     <pic:cNvPicPr/>
                   </pic:nvPicPr>
                   <pic:blipFill>
-                    <a:blip r:embed="rId12">
+                    <a:blip r:embed="rId13">
                       <a:extLst>
                         <a:ext uri="{28A0092B-C50C-407E-A947-70E740481C1C}">
                           <a14:useLocalDpi xmlns:a14="http://schemas.microsoft.com/office/drawing/2010/main" val="0"/>
@@ -1048,7 +1714,172 @@
                   <pic:spPr>
                     <a:xfrm>
                       <a:off x="0" y="0"/>
-                      <a:ext cx="3813504" cy="3102188"/>
+                      <a:ext cx="2698794" cy="2822708"/>
+                    </a:xfrm>
+                    <a:prstGeom prst="rect">
+                      <a:avLst/>
+                    </a:prstGeom>
+                  </pic:spPr>
+                </pic:pic>
+              </a:graphicData>
+            </a:graphic>
+            <wp14:sizeRelH relativeFrom="page">
+              <wp14:pctWidth>0</wp14:pctWidth>
+            </wp14:sizeRelH>
+            <wp14:sizeRelV relativeFrom="page">
+              <wp14:pctHeight>0</wp14:pctHeight>
+            </wp14:sizeRelV>
+          </wp:anchor>
+        </w:drawing>
+      </w:r>
+      <w:r>
+        <w:rPr>
+          <w:rFonts w:ascii="Arial" w:hAnsi="Arial" w:cs="Arial"/>
+          <w:sz w:val="24"/>
+        </w:rPr>
+        <w:t xml:space="preserve">Como podemos observar, </w:t>
+      </w:r>
+      <w:r>
+        <w:rPr>
+          <w:rFonts w:ascii="Arial" w:hAnsi="Arial" w:cs="Arial"/>
+          <w:sz w:val="24"/>
+        </w:rPr>
+        <w:t>fazer com os clientes cheguem com mais frequência</w:t>
+      </w:r>
+      <w:r>
+        <w:rPr>
+          <w:rFonts w:ascii="Arial" w:hAnsi="Arial" w:cs="Arial"/>
+          <w:sz w:val="24"/>
+        </w:rPr>
+        <w:t>, mas deixando o mesmo numero de empregados</w:t>
+      </w:r>
+      <w:r>
+        <w:rPr>
+          <w:rFonts w:ascii="Arial" w:hAnsi="Arial" w:cs="Arial"/>
+          <w:sz w:val="24"/>
+        </w:rPr>
+        <w:t>, verificamos que o tempo médio de espera aumenta</w:t>
+      </w:r>
+      <w:r>
+        <w:rPr>
+          <w:rFonts w:ascii="Arial" w:hAnsi="Arial" w:cs="Arial"/>
+          <w:sz w:val="24"/>
+        </w:rPr>
+        <w:t xml:space="preserve"> em ambas as filas, deixando também um maior numero clientes na fila gera, e fazendo com que o tempo necessário para que esta simulação termina seja maior.</w:t>
+      </w:r>
+    </w:p>
+    <w:p>
+      <w:pPr>
+        <w:ind w:firstLine="708"/>
+        <w:jc w:val="both"/>
+        <w:rPr>
+          <w:rFonts w:ascii="Arial" w:hAnsi="Arial" w:cs="Arial"/>
+          <w:sz w:val="24"/>
+        </w:rPr>
+      </w:pPr>
+      <w:r>
+        <w:rPr>
+          <w:rFonts w:ascii="Arial" w:hAnsi="Arial" w:cs="Arial"/>
+          <w:sz w:val="24"/>
+        </w:rPr>
+        <w:t>Estes resultados, estão todos dentro do que seria esperado na realidade.</w:t>
+      </w:r>
+    </w:p>
+    <w:p>
+      <w:pPr>
+        <w:rPr>
+          <w:rFonts w:ascii="Arial" w:hAnsi="Arial" w:cs="Arial"/>
+          <w:sz w:val="24"/>
+        </w:rPr>
+      </w:pPr>
+      <w:r>
+        <w:rPr>
+          <w:rFonts w:ascii="Arial" w:hAnsi="Arial" w:cs="Arial"/>
+          <w:sz w:val="24"/>
+        </w:rPr>
+        <w:br w:type="page"/>
+      </w:r>
+    </w:p>
+    <w:p>
+      <w:pPr>
+        <w:jc w:val="both"/>
+        <w:rPr>
+          <w:rFonts w:ascii="Arial" w:hAnsi="Arial" w:cs="Arial"/>
+          <w:b/>
+          <w:sz w:val="28"/>
+        </w:rPr>
+      </w:pPr>
+      <w:r>
+        <w:rPr>
+          <w:rFonts w:ascii="Arial" w:hAnsi="Arial" w:cs="Arial"/>
+          <w:b/>
+          <w:sz w:val="28"/>
+        </w:rPr>
+        <w:lastRenderedPageBreak/>
+        <w:t>Situação</w:t>
+      </w:r>
+      <w:r>
+        <w:rPr>
+          <w:rFonts w:ascii="Arial" w:hAnsi="Arial" w:cs="Arial"/>
+          <w:b/>
+          <w:sz w:val="28"/>
+        </w:rPr>
+        <w:t xml:space="preserve"> com ambas medias normais,1000 clientes e elevado numero de empregados</w:t>
+      </w:r>
+    </w:p>
+    <w:p>
+      <w:pPr>
+        <w:jc w:val="center"/>
+        <w:rPr>
+          <w:rFonts w:ascii="Arial" w:hAnsi="Arial" w:cs="Arial"/>
+          <w:sz w:val="24"/>
+        </w:rPr>
+      </w:pPr>
+      <w:r>
+        <w:rPr>
+          <w:rFonts w:ascii="Arial" w:hAnsi="Arial" w:cs="Arial"/>
+          <w:sz w:val="24"/>
+        </w:rPr>
+        <w:t>Valores usados</w:t>
+      </w:r>
+    </w:p>
+    <w:p>
+      <w:pPr>
+        <w:jc w:val="center"/>
+        <w:rPr>
+          <w:rFonts w:ascii="Arial" w:hAnsi="Arial" w:cs="Arial"/>
+          <w:sz w:val="24"/>
+        </w:rPr>
+      </w:pPr>
+      <w:r>
+        <w:rPr>
+          <w:noProof/>
+        </w:rPr>
+        <w:drawing>
+          <wp:inline distT="0" distB="0" distL="0" distR="0" wp14:anchorId="522B1351" wp14:editId="712CF21F">
+            <wp:extent cx="5219700" cy="2274570"/>
+            <wp:effectExtent l="0" t="0" r="0" b="0"/>
+            <wp:docPr id="21" name="Imagem 21"/>
+            <wp:cNvGraphicFramePr>
+              <a:graphicFrameLocks xmlns:a="http://schemas.openxmlformats.org/drawingml/2006/main" noChangeAspect="1"/>
+            </wp:cNvGraphicFramePr>
+            <a:graphic xmlns:a="http://schemas.openxmlformats.org/drawingml/2006/main">
+              <a:graphicData uri="http://schemas.openxmlformats.org/drawingml/2006/picture">
+                <pic:pic xmlns:pic="http://schemas.openxmlformats.org/drawingml/2006/picture">
+                  <pic:nvPicPr>
+                    <pic:cNvPr id="1" name=""/>
+                    <pic:cNvPicPr/>
+                  </pic:nvPicPr>
+                  <pic:blipFill>
+                    <a:blip r:embed="rId14"/>
+                    <a:stretch>
+                      <a:fillRect/>
+                    </a:stretch>
+                  </pic:blipFill>
+                  <pic:spPr>
+                    <a:xfrm>
+                      <a:off x="0" y="0"/>
+                      <a:ext cx="5221148" cy="2275201"/>
                     </a:xfrm>
                     <a:prstGeom prst="rect">
                       <a:avLst/>
@@ -1060,27 +1891,1320 @@
           </wp:inline>
         </w:drawing>
       </w:r>
+    </w:p>
+    <w:p>
+      <w:pPr>
+        <w:jc w:val="both"/>
+        <w:rPr>
+          <w:rFonts w:ascii="Arial" w:hAnsi="Arial" w:cs="Arial"/>
+          <w:sz w:val="24"/>
+        </w:rPr>
+      </w:pPr>
+      <w:r>
+        <w:rPr>
+          <w:noProof/>
+        </w:rPr>
+        <w:drawing>
+          <wp:anchor distT="0" distB="0" distL="114300" distR="114300" simplePos="0" relativeHeight="251666432" behindDoc="1" locked="0" layoutInCell="1" allowOverlap="1" wp14:anchorId="6D6D9BAE">
+            <wp:simplePos x="0" y="0"/>
+            <wp:positionH relativeFrom="margin">
+              <wp:align>left</wp:align>
+            </wp:positionH>
+            <wp:positionV relativeFrom="paragraph">
+              <wp:posOffset>295320</wp:posOffset>
+            </wp:positionV>
+            <wp:extent cx="2567940" cy="2790825"/>
+            <wp:effectExtent l="0" t="0" r="3810" b="0"/>
+            <wp:wrapTight wrapText="bothSides">
+              <wp:wrapPolygon edited="0">
+                <wp:start x="0" y="0"/>
+                <wp:lineTo x="0" y="21379"/>
+                <wp:lineTo x="21472" y="21379"/>
+                <wp:lineTo x="21472" y="0"/>
+                <wp:lineTo x="0" y="0"/>
+              </wp:wrapPolygon>
+            </wp:wrapTight>
+            <wp:docPr id="13" name="Imagem 13"/>
+            <wp:cNvGraphicFramePr>
+              <a:graphicFrameLocks xmlns:a="http://schemas.openxmlformats.org/drawingml/2006/main" noChangeAspect="1"/>
+            </wp:cNvGraphicFramePr>
+            <a:graphic xmlns:a="http://schemas.openxmlformats.org/drawingml/2006/main">
+              <a:graphicData uri="http://schemas.openxmlformats.org/drawingml/2006/picture">
+                <pic:pic xmlns:pic="http://schemas.openxmlformats.org/drawingml/2006/picture">
+                  <pic:nvPicPr>
+                    <pic:cNvPr id="1" name=""/>
+                    <pic:cNvPicPr/>
+                  </pic:nvPicPr>
+                  <pic:blipFill>
+                    <a:blip r:embed="rId15">
+                      <a:extLst>
+                        <a:ext uri="{28A0092B-C50C-407E-A947-70E740481C1C}">
+                          <a14:useLocalDpi xmlns:a14="http://schemas.microsoft.com/office/drawing/2010/main" val="0"/>
+                        </a:ext>
+                      </a:extLst>
+                    </a:blip>
+                    <a:stretch>
+                      <a:fillRect/>
+                    </a:stretch>
+                  </pic:blipFill>
+                  <pic:spPr>
+                    <a:xfrm>
+                      <a:off x="0" y="0"/>
+                      <a:ext cx="2574408" cy="2797576"/>
+                    </a:xfrm>
+                    <a:prstGeom prst="rect">
+                      <a:avLst/>
+                    </a:prstGeom>
+                  </pic:spPr>
+                </pic:pic>
+              </a:graphicData>
+            </a:graphic>
+            <wp14:sizeRelH relativeFrom="page">
+              <wp14:pctWidth>0</wp14:pctWidth>
+            </wp14:sizeRelH>
+            <wp14:sizeRelV relativeFrom="page">
+              <wp14:pctHeight>0</wp14:pctHeight>
+            </wp14:sizeRelV>
+          </wp:anchor>
+        </w:drawing>
+      </w:r>
+      <w:r>
+        <w:rPr>
+          <w:rFonts w:ascii="Arial" w:hAnsi="Arial" w:cs="Arial"/>
+          <w:sz w:val="24"/>
+        </w:rPr>
+        <w:t>Resultado</w:t>
+      </w:r>
+    </w:p>
+    <w:p>
+      <w:pPr>
+        <w:ind w:firstLine="708"/>
+        <w:rPr>
+          <w:rFonts w:ascii="Arial" w:hAnsi="Arial" w:cs="Arial"/>
+          <w:sz w:val="24"/>
+        </w:rPr>
+      </w:pPr>
+      <w:r>
+        <w:rPr>
+          <w:rFonts w:ascii="Arial" w:hAnsi="Arial" w:cs="Arial"/>
+          <w:sz w:val="24"/>
+        </w:rPr>
+        <w:t>Já neste caso em especifico, os resultados também são os esperados, pois devido ao grande numero de empregados em ambas as filas, não existem filas nem tempos de espera, e como isto acontece, não há necessidade de os empresários se deslocarem para outra fila, como tal, a utilização de serviço daria semelhante a que como não houvesse movimento entre trocar.</w:t>
+      </w:r>
+    </w:p>
+    <w:p>
+      <w:pPr>
+        <w:rPr>
+          <w:rFonts w:ascii="Arial" w:hAnsi="Arial" w:cs="Arial"/>
+          <w:sz w:val="24"/>
+        </w:rPr>
+      </w:pPr>
+      <w:r>
+        <w:rPr>
+          <w:rFonts w:ascii="Arial" w:hAnsi="Arial" w:cs="Arial"/>
+          <w:sz w:val="24"/>
+        </w:rPr>
+        <w:br w:type="page"/>
+      </w:r>
+    </w:p>
+    <w:p>
+      <w:pPr>
+        <w:jc w:val="both"/>
+        <w:rPr>
+          <w:rFonts w:ascii="Arial" w:hAnsi="Arial" w:cs="Arial"/>
+          <w:b/>
+          <w:sz w:val="28"/>
+        </w:rPr>
+      </w:pPr>
+      <w:r>
+        <w:rPr>
+          <w:rFonts w:ascii="Arial" w:hAnsi="Arial" w:cs="Arial"/>
+          <w:b/>
+          <w:sz w:val="28"/>
+        </w:rPr>
+        <w:lastRenderedPageBreak/>
+        <w:t>Situação</w:t>
+      </w:r>
+      <w:r>
+        <w:rPr>
+          <w:rFonts w:ascii="Arial" w:hAnsi="Arial" w:cs="Arial"/>
+          <w:b/>
+          <w:sz w:val="28"/>
+        </w:rPr>
+        <w:t xml:space="preserve"> com um elevado numero de clientes (verificação se todos são atendidos)</w:t>
+      </w:r>
+    </w:p>
+    <w:p>
+      <w:pPr>
+        <w:ind w:firstLine="708"/>
+        <w:jc w:val="center"/>
+        <w:rPr>
+          <w:rFonts w:ascii="Arial" w:hAnsi="Arial" w:cs="Arial"/>
+          <w:sz w:val="24"/>
+        </w:rPr>
+      </w:pPr>
+      <w:r>
+        <w:rPr>
+          <w:rFonts w:ascii="Arial" w:hAnsi="Arial" w:cs="Arial"/>
+          <w:sz w:val="24"/>
+        </w:rPr>
+        <w:t>Valores usados</w:t>
+      </w:r>
+      <w:r>
+        <w:rPr>
+          <w:noProof/>
+        </w:rPr>
+        <w:drawing>
+          <wp:inline distT="0" distB="0" distL="0" distR="0" wp14:anchorId="637692C6" wp14:editId="56E990AB">
+            <wp:extent cx="5486400" cy="2274570"/>
+            <wp:effectExtent l="0" t="0" r="0" b="0"/>
+            <wp:docPr id="22" name="Imagem 22"/>
+            <wp:cNvGraphicFramePr>
+              <a:graphicFrameLocks xmlns:a="http://schemas.openxmlformats.org/drawingml/2006/main" noChangeAspect="1"/>
+            </wp:cNvGraphicFramePr>
+            <a:graphic xmlns:a="http://schemas.openxmlformats.org/drawingml/2006/main">
+              <a:graphicData uri="http://schemas.openxmlformats.org/drawingml/2006/picture">
+                <pic:pic xmlns:pic="http://schemas.openxmlformats.org/drawingml/2006/picture">
+                  <pic:nvPicPr>
+                    <pic:cNvPr id="1" name=""/>
+                    <pic:cNvPicPr/>
+                  </pic:nvPicPr>
+                  <pic:blipFill>
+                    <a:blip r:embed="rId16"/>
+                    <a:stretch>
+                      <a:fillRect/>
+                    </a:stretch>
+                  </pic:blipFill>
+                  <pic:spPr>
+                    <a:xfrm>
+                      <a:off x="0" y="0"/>
+                      <a:ext cx="5487922" cy="2275201"/>
+                    </a:xfrm>
+                    <a:prstGeom prst="rect">
+                      <a:avLst/>
+                    </a:prstGeom>
+                  </pic:spPr>
+                </pic:pic>
+              </a:graphicData>
+            </a:graphic>
+          </wp:inline>
+        </w:drawing>
+      </w:r>
+    </w:p>
+    <w:p>
+      <w:pPr>
+        <w:rPr>
+          <w:rFonts w:ascii="Arial" w:hAnsi="Arial" w:cs="Arial"/>
+          <w:sz w:val="24"/>
+        </w:rPr>
+      </w:pPr>
+      <w:r>
+        <w:rPr>
+          <w:rFonts w:ascii="Arial" w:hAnsi="Arial" w:cs="Arial"/>
+          <w:sz w:val="24"/>
+        </w:rPr>
+        <w:t>Resultado</w:t>
+      </w:r>
+    </w:p>
+    <w:p>
+      <w:pPr>
+        <w:ind w:firstLine="708"/>
+        <w:jc w:val="both"/>
+        <w:rPr>
+          <w:rFonts w:ascii="Arial" w:hAnsi="Arial" w:cs="Arial"/>
+          <w:sz w:val="24"/>
+        </w:rPr>
+      </w:pPr>
+      <w:r>
+        <w:rPr>
+          <w:noProof/>
+        </w:rPr>
+        <w:drawing>
+          <wp:anchor distT="0" distB="0" distL="114300" distR="114300" simplePos="0" relativeHeight="251667456" behindDoc="1" locked="0" layoutInCell="1" allowOverlap="1" wp14:anchorId="528DE151">
+            <wp:simplePos x="0" y="0"/>
+            <wp:positionH relativeFrom="margin">
+              <wp:align>left</wp:align>
+            </wp:positionH>
+            <wp:positionV relativeFrom="paragraph">
+              <wp:posOffset>19685</wp:posOffset>
+            </wp:positionV>
+            <wp:extent cx="2567940" cy="2771775"/>
+            <wp:effectExtent l="0" t="0" r="3810" b="0"/>
+            <wp:wrapTight wrapText="bothSides">
+              <wp:wrapPolygon edited="0">
+                <wp:start x="0" y="0"/>
+                <wp:lineTo x="0" y="21377"/>
+                <wp:lineTo x="21472" y="21377"/>
+                <wp:lineTo x="21472" y="0"/>
+                <wp:lineTo x="0" y="0"/>
+              </wp:wrapPolygon>
+            </wp:wrapTight>
+            <wp:docPr id="14" name="Imagem 14"/>
+            <wp:cNvGraphicFramePr>
+              <a:graphicFrameLocks xmlns:a="http://schemas.openxmlformats.org/drawingml/2006/main" noChangeAspect="1"/>
+            </wp:cNvGraphicFramePr>
+            <a:graphic xmlns:a="http://schemas.openxmlformats.org/drawingml/2006/main">
+              <a:graphicData uri="http://schemas.openxmlformats.org/drawingml/2006/picture">
+                <pic:pic xmlns:pic="http://schemas.openxmlformats.org/drawingml/2006/picture">
+                  <pic:nvPicPr>
+                    <pic:cNvPr id="1" name=""/>
+                    <pic:cNvPicPr/>
+                  </pic:nvPicPr>
+                  <pic:blipFill>
+                    <a:blip r:embed="rId17">
+                      <a:extLst>
+                        <a:ext uri="{28A0092B-C50C-407E-A947-70E740481C1C}">
+                          <a14:useLocalDpi xmlns:a14="http://schemas.microsoft.com/office/drawing/2010/main" val="0"/>
+                        </a:ext>
+                      </a:extLst>
+                    </a:blip>
+                    <a:stretch>
+                      <a:fillRect/>
+                    </a:stretch>
+                  </pic:blipFill>
+                  <pic:spPr>
+                    <a:xfrm>
+                      <a:off x="0" y="0"/>
+                      <a:ext cx="2591839" cy="2796889"/>
+                    </a:xfrm>
+                    <a:prstGeom prst="rect">
+                      <a:avLst/>
+                    </a:prstGeom>
+                  </pic:spPr>
+                </pic:pic>
+              </a:graphicData>
+            </a:graphic>
+            <wp14:sizeRelH relativeFrom="page">
+              <wp14:pctWidth>0</wp14:pctWidth>
+            </wp14:sizeRelH>
+            <wp14:sizeRelV relativeFrom="page">
+              <wp14:pctHeight>0</wp14:pctHeight>
+            </wp14:sizeRelV>
+          </wp:anchor>
+        </w:drawing>
+      </w:r>
+      <w:r>
+        <w:rPr>
+          <w:rFonts w:ascii="Arial" w:hAnsi="Arial" w:cs="Arial"/>
+          <w:sz w:val="24"/>
+        </w:rPr>
+        <w:t xml:space="preserve">Este teste, foi feito para verificar se acontece o esperado, quando existe um numero elevados de clientes, verificou-se que todos os clientes são atendidos, no entanto, para os gerais, existe um grande numero de clientes na fila, isto </w:t>
+      </w:r>
+      <w:r>
+        <w:rPr>
+          <w:rFonts w:ascii="Arial" w:hAnsi="Arial" w:cs="Arial"/>
+          <w:sz w:val="24"/>
+        </w:rPr>
+        <w:t>acontece, pois,</w:t>
+      </w:r>
+      <w:r>
+        <w:rPr>
+          <w:rFonts w:ascii="Arial" w:hAnsi="Arial" w:cs="Arial"/>
+          <w:sz w:val="24"/>
+        </w:rPr>
+        <w:t xml:space="preserve"> como foi dito acima, os empresarias vão ter prioridade a voltar ao seu </w:t>
+      </w:r>
+      <w:r>
+        <w:rPr>
+          <w:rFonts w:ascii="Arial" w:hAnsi="Arial" w:cs="Arial"/>
+          <w:sz w:val="24"/>
+        </w:rPr>
+        <w:t>balcão, e ao longo do tempo, vão ficando gradualmente mais clientes gerais na fila.</w:t>
+      </w:r>
+    </w:p>
+    <w:p>
+      <w:pPr>
+        <w:rPr>
+          <w:rFonts w:ascii="Arial" w:hAnsi="Arial" w:cs="Arial"/>
+          <w:sz w:val="24"/>
+        </w:rPr>
+      </w:pPr>
+      <w:r>
+        <w:rPr>
+          <w:rFonts w:ascii="Arial" w:hAnsi="Arial" w:cs="Arial"/>
+          <w:sz w:val="24"/>
+        </w:rPr>
+        <w:br w:type="page"/>
+      </w:r>
+    </w:p>
+    <w:p>
+      <w:pPr>
+        <w:ind w:firstLine="708"/>
+        <w:jc w:val="both"/>
+        <w:rPr>
+          <w:rFonts w:ascii="Arial" w:hAnsi="Arial" w:cs="Arial"/>
+          <w:b/>
+          <w:sz w:val="32"/>
+        </w:rPr>
+      </w:pPr>
+      <w:r>
+        <w:rPr>
+          <w:rFonts w:ascii="Arial" w:hAnsi="Arial" w:cs="Arial"/>
+          <w:b/>
+          <w:sz w:val="32"/>
+        </w:rPr>
+        <w:lastRenderedPageBreak/>
+        <w:t>Alínea</w:t>
+      </w:r>
+      <w:r>
+        <w:rPr>
+          <w:rFonts w:ascii="Arial" w:hAnsi="Arial" w:cs="Arial"/>
+          <w:b/>
+          <w:sz w:val="32"/>
+        </w:rPr>
+        <w:t xml:space="preserve"> C</w:t>
+      </w:r>
+    </w:p>
+    <w:p>
+      <w:pPr>
+        <w:ind w:firstLine="708"/>
+        <w:jc w:val="both"/>
+        <w:rPr>
+          <w:rFonts w:ascii="Arial" w:hAnsi="Arial" w:cs="Arial"/>
+          <w:sz w:val="24"/>
+        </w:rPr>
+      </w:pPr>
+      <w:r>
+        <w:rPr>
+          <w:rFonts w:ascii="Arial" w:hAnsi="Arial" w:cs="Arial"/>
+          <w:sz w:val="24"/>
+        </w:rPr>
+        <w:t>Tendo em conta os resultados já</w:t>
+      </w:r>
+      <w:r>
+        <w:rPr>
+          <w:rFonts w:ascii="Arial" w:hAnsi="Arial" w:cs="Arial"/>
+          <w:sz w:val="24"/>
+        </w:rPr>
+        <w:t xml:space="preserve"> anexados anteriormente, chega-s</w:t>
+      </w:r>
+      <w:r>
+        <w:rPr>
+          <w:rFonts w:ascii="Arial" w:hAnsi="Arial" w:cs="Arial"/>
+          <w:sz w:val="24"/>
+        </w:rPr>
+        <w:t>e à realização que</w:t>
+      </w:r>
+      <w:r>
+        <w:rPr>
+          <w:rFonts w:ascii="Arial" w:hAnsi="Arial" w:cs="Arial"/>
+          <w:sz w:val="24"/>
+        </w:rPr>
+        <w:t xml:space="preserve"> </w:t>
+      </w:r>
+      <w:r>
+        <w:rPr>
+          <w:rFonts w:ascii="Arial" w:hAnsi="Arial" w:cs="Arial"/>
+          <w:sz w:val="24"/>
+        </w:rPr>
+        <w:t>existe um maior tempo de espera na fila geral e um maior comprimento de fila, is</w:t>
+      </w:r>
+      <w:r>
+        <w:rPr>
+          <w:rFonts w:ascii="Arial" w:hAnsi="Arial" w:cs="Arial"/>
+          <w:sz w:val="24"/>
+        </w:rPr>
+        <w:t>to, tal como já foi dito, deve-s</w:t>
+      </w:r>
       <w:bookmarkStart w:id="0" w:name="_GoBack"/>
       <w:bookmarkEnd w:id="0"/>
-    </w:p>
-    <w:p>
-      <w:r>
-        <w:t xml:space="preserve">Em </w:t>
-      </w:r>
-      <w:proofErr w:type="spellStart"/>
-      <w:r>
-        <w:rPr>
-          <w:i/>
-        </w:rPr>
-        <w:t>ListaEventos</w:t>
-      </w:r>
-      <w:proofErr w:type="spellEnd"/>
-      <w:r>
-        <w:t xml:space="preserve"> apenas foi criado um método para remover o evento correto da lista.</w:t>
-      </w:r>
+      <w:r>
+        <w:rPr>
+          <w:rFonts w:ascii="Arial" w:hAnsi="Arial" w:cs="Arial"/>
+          <w:sz w:val="24"/>
+        </w:rPr>
+        <w:t>e ao facto de os clientes empresariais terem prioridade frente aos gerias no balcão empresarial, ou seja, necessitando um cliente empresarial de atendimento e estando um geral atualmente a ser atendido, é interrompido o atendimento do cliente geral e é substituído pelo empresarial, fazendo com o que o geral vá para o fim da sua fila, aumentado o tamanho desta e também o tempo de espera médio da fila geral.</w:t>
+      </w:r>
+    </w:p>
+    <w:p>
+      <w:pPr>
+        <w:ind w:firstLine="708"/>
+        <w:jc w:val="both"/>
+        <w:rPr>
+          <w:rFonts w:ascii="Arial" w:hAnsi="Arial" w:cs="Arial"/>
+          <w:sz w:val="24"/>
+        </w:rPr>
+      </w:pPr>
+      <w:r>
+        <w:rPr>
+          <w:rFonts w:ascii="Arial" w:hAnsi="Arial" w:cs="Arial"/>
+          <w:sz w:val="24"/>
+        </w:rPr>
+        <w:t>Uma possível solução seriam, aumentar o nº de empregados no balcão empresarial, mas aqui, iria depender do quão rápido os clientes empresariais chegariam, ou seja, de quantos clientes do tipo empresarial existi</w:t>
+      </w:r>
+      <w:r>
+        <w:rPr>
+          <w:rFonts w:ascii="Arial" w:hAnsi="Arial" w:cs="Arial"/>
+          <w:sz w:val="24"/>
+        </w:rPr>
+        <w:t>ssem.</w:t>
+      </w:r>
+    </w:p>
+    <w:p>
+      <w:pPr>
+        <w:ind w:firstLine="708"/>
+        <w:jc w:val="both"/>
+        <w:rPr>
+          <w:rFonts w:ascii="Arial" w:hAnsi="Arial" w:cs="Arial"/>
+          <w:sz w:val="24"/>
+        </w:rPr>
+      </w:pPr>
+      <w:r>
+        <w:rPr>
+          <w:rFonts w:ascii="Arial" w:hAnsi="Arial" w:cs="Arial"/>
+          <w:sz w:val="24"/>
+        </w:rPr>
+        <w:t xml:space="preserve">Outra possível solução seria </w:t>
+      </w:r>
+      <w:r>
+        <w:rPr>
+          <w:rFonts w:ascii="Arial" w:hAnsi="Arial" w:cs="Arial"/>
+          <w:sz w:val="24"/>
+        </w:rPr>
+        <w:t xml:space="preserve">que, em vez de interromper o atendimento do cliente geral, este pudesse ser levado até ao fim, dando prioridade ao empresarial que estivesse à espera, fazendo com que este fosse atendido depois do acabar o atendimento do geral. </w:t>
+      </w:r>
+    </w:p>
+    <w:p>
+      <w:pPr>
+        <w:rPr>
+          <w:rFonts w:ascii="Arial" w:hAnsi="Arial" w:cs="Arial"/>
+          <w:sz w:val="24"/>
+        </w:rPr>
+      </w:pPr>
+      <w:r>
+        <w:rPr>
+          <w:rFonts w:ascii="Arial" w:hAnsi="Arial" w:cs="Arial"/>
+          <w:sz w:val="24"/>
+        </w:rPr>
+        <w:br w:type="page"/>
+      </w:r>
+    </w:p>
+    <w:p>
+      <w:pPr>
+        <w:ind w:firstLine="708"/>
+        <w:jc w:val="both"/>
+        <w:rPr>
+          <w:rFonts w:ascii="Arial" w:hAnsi="Arial" w:cs="Arial"/>
+          <w:b/>
+          <w:sz w:val="32"/>
+        </w:rPr>
+      </w:pPr>
+      <w:r>
+        <w:rPr>
+          <w:rFonts w:ascii="Arial" w:hAnsi="Arial" w:cs="Arial"/>
+          <w:b/>
+          <w:sz w:val="32"/>
+        </w:rPr>
+        <w:lastRenderedPageBreak/>
+        <w:t>Alínea D</w:t>
+      </w:r>
+    </w:p>
+    <w:p>
+      <w:pPr>
+        <w:ind w:firstLine="708"/>
+        <w:jc w:val="center"/>
+        <w:rPr>
+          <w:rFonts w:ascii="Arial" w:hAnsi="Arial" w:cs="Arial"/>
+          <w:b/>
+          <w:sz w:val="28"/>
+        </w:rPr>
+      </w:pPr>
+      <w:r>
+        <w:rPr>
+          <w:rFonts w:ascii="Arial" w:hAnsi="Arial" w:cs="Arial"/>
+          <w:b/>
+          <w:sz w:val="28"/>
+        </w:rPr>
+        <w:t>Situação</w:t>
+      </w:r>
+    </w:p>
+    <w:p>
+      <w:pPr>
+        <w:ind w:firstLine="708"/>
+        <w:jc w:val="center"/>
+        <w:rPr>
+          <w:rFonts w:ascii="Arial" w:hAnsi="Arial" w:cs="Arial"/>
+          <w:b/>
+          <w:sz w:val="32"/>
+        </w:rPr>
+      </w:pPr>
+      <w:r>
+        <w:rPr>
+          <w:noProof/>
+        </w:rPr>
+        <w:drawing>
+          <wp:inline distT="0" distB="0" distL="0" distR="0" wp14:anchorId="18C1F7F8" wp14:editId="64529EC9">
+            <wp:extent cx="5295900" cy="2466896"/>
+            <wp:effectExtent l="0" t="0" r="0" b="0"/>
+            <wp:docPr id="23" name="Imagem 23"/>
+            <wp:cNvGraphicFramePr>
+              <a:graphicFrameLocks xmlns:a="http://schemas.openxmlformats.org/drawingml/2006/main" noChangeAspect="1"/>
+            </wp:cNvGraphicFramePr>
+            <a:graphic xmlns:a="http://schemas.openxmlformats.org/drawingml/2006/main">
+              <a:graphicData uri="http://schemas.openxmlformats.org/drawingml/2006/picture">
+                <pic:pic xmlns:pic="http://schemas.openxmlformats.org/drawingml/2006/picture">
+                  <pic:nvPicPr>
+                    <pic:cNvPr id="1" name=""/>
+                    <pic:cNvPicPr/>
+                  </pic:nvPicPr>
+                  <pic:blipFill>
+                    <a:blip r:embed="rId18">
+                      <a:extLst>
+                        <a:ext uri="{28A0092B-C50C-407E-A947-70E740481C1C}">
+                          <a14:useLocalDpi xmlns:a14="http://schemas.microsoft.com/office/drawing/2010/main" val="0"/>
+                        </a:ext>
+                      </a:extLst>
+                    </a:blip>
+                    <a:stretch>
+                      <a:fillRect/>
+                    </a:stretch>
+                  </pic:blipFill>
+                  <pic:spPr>
+                    <a:xfrm>
+                      <a:off x="0" y="0"/>
+                      <a:ext cx="5361375" cy="2497395"/>
+                    </a:xfrm>
+                    <a:prstGeom prst="rect">
+                      <a:avLst/>
+                    </a:prstGeom>
+                  </pic:spPr>
+                </pic:pic>
+              </a:graphicData>
+            </a:graphic>
+          </wp:inline>
+        </w:drawing>
+      </w:r>
+    </w:p>
+    <w:p>
+      <w:pPr>
+        <w:ind w:firstLine="708"/>
+        <w:jc w:val="center"/>
+        <w:rPr>
+          <w:rFonts w:ascii="Arial" w:hAnsi="Arial" w:cs="Arial"/>
+          <w:b/>
+          <w:sz w:val="28"/>
+        </w:rPr>
+      </w:pPr>
+      <w:r>
+        <w:rPr>
+          <w:rFonts w:ascii="Arial" w:hAnsi="Arial" w:cs="Arial"/>
+          <w:b/>
+          <w:sz w:val="28"/>
+        </w:rPr>
+        <w:t>Resultado</w:t>
+      </w:r>
+    </w:p>
+    <w:p>
+      <w:pPr>
+        <w:ind w:firstLine="708"/>
+        <w:jc w:val="center"/>
+        <w:rPr>
+          <w:rFonts w:ascii="Arial" w:hAnsi="Arial" w:cs="Arial"/>
+          <w:b/>
+          <w:sz w:val="28"/>
+        </w:rPr>
+      </w:pPr>
+      <w:r>
+        <w:rPr>
+          <w:noProof/>
+        </w:rPr>
+        <w:drawing>
+          <wp:inline distT="0" distB="0" distL="0" distR="0" wp14:anchorId="0450DA9D" wp14:editId="118F380F">
+            <wp:extent cx="2209800" cy="2564043"/>
+            <wp:effectExtent l="0" t="0" r="0" b="8255"/>
+            <wp:docPr id="17" name="Imagem 17"/>
+            <wp:cNvGraphicFramePr>
+              <a:graphicFrameLocks xmlns:a="http://schemas.openxmlformats.org/drawingml/2006/main" noChangeAspect="1"/>
+            </wp:cNvGraphicFramePr>
+            <a:graphic xmlns:a="http://schemas.openxmlformats.org/drawingml/2006/main">
+              <a:graphicData uri="http://schemas.openxmlformats.org/drawingml/2006/picture">
+                <pic:pic xmlns:pic="http://schemas.openxmlformats.org/drawingml/2006/picture">
+                  <pic:nvPicPr>
+                    <pic:cNvPr id="1" name=""/>
+                    <pic:cNvPicPr/>
+                  </pic:nvPicPr>
+                  <pic:blipFill>
+                    <a:blip r:embed="rId19"/>
+                    <a:stretch>
+                      <a:fillRect/>
+                    </a:stretch>
+                  </pic:blipFill>
+                  <pic:spPr>
+                    <a:xfrm>
+                      <a:off x="0" y="0"/>
+                      <a:ext cx="2216554" cy="2571880"/>
+                    </a:xfrm>
+                    <a:prstGeom prst="rect">
+                      <a:avLst/>
+                    </a:prstGeom>
+                  </pic:spPr>
+                </pic:pic>
+              </a:graphicData>
+            </a:graphic>
+          </wp:inline>
+        </w:drawing>
+      </w:r>
+    </w:p>
+    <w:p>
+      <w:pPr>
+        <w:ind w:firstLine="708"/>
+        <w:jc w:val="both"/>
+        <w:rPr>
+          <w:rFonts w:ascii="Arial" w:hAnsi="Arial" w:cs="Arial"/>
+          <w:sz w:val="24"/>
+        </w:rPr>
+      </w:pPr>
+      <w:r>
+        <w:rPr>
+          <w:rFonts w:ascii="Arial" w:hAnsi="Arial" w:cs="Arial"/>
+          <w:sz w:val="24"/>
+        </w:rPr>
+        <w:t>Ao analisar estes resultados, podemos verificar que existe uma grande fila na seção geral</w:t>
+      </w:r>
+      <w:r>
+        <w:rPr>
+          <w:rFonts w:ascii="Arial" w:hAnsi="Arial" w:cs="Arial"/>
+          <w:sz w:val="24"/>
+        </w:rPr>
+        <w:t>, isto pode ser arranjado colocando mais um empregado nesta fila.</w:t>
+      </w:r>
+    </w:p>
+    <w:p>
+      <w:pPr>
+        <w:ind w:firstLine="708"/>
+        <w:jc w:val="both"/>
+        <w:rPr>
+          <w:rFonts w:ascii="Arial" w:hAnsi="Arial" w:cs="Arial"/>
+          <w:sz w:val="24"/>
+        </w:rPr>
+      </w:pPr>
+    </w:p>
+    <w:p>
+      <w:pPr>
+        <w:ind w:firstLine="708"/>
+        <w:jc w:val="both"/>
+        <w:rPr>
+          <w:rFonts w:ascii="Arial" w:hAnsi="Arial" w:cs="Arial"/>
+          <w:sz w:val="24"/>
+        </w:rPr>
+      </w:pPr>
+    </w:p>
+    <w:p>
+      <w:pPr>
+        <w:ind w:firstLine="708"/>
+        <w:jc w:val="both"/>
+        <w:rPr>
+          <w:rFonts w:ascii="Arial" w:hAnsi="Arial" w:cs="Arial"/>
+          <w:sz w:val="24"/>
+        </w:rPr>
+      </w:pPr>
+    </w:p>
+    <w:p>
+      <w:pPr>
+        <w:ind w:firstLine="708"/>
+        <w:jc w:val="both"/>
+        <w:rPr>
+          <w:rFonts w:ascii="Arial" w:hAnsi="Arial" w:cs="Arial"/>
+          <w:sz w:val="24"/>
+        </w:rPr>
+      </w:pPr>
+    </w:p>
+    <w:p>
+      <w:pPr>
+        <w:ind w:firstLine="708"/>
+        <w:jc w:val="center"/>
+        <w:rPr>
+          <w:rFonts w:ascii="Arial" w:hAnsi="Arial" w:cs="Arial"/>
+          <w:b/>
+          <w:sz w:val="28"/>
+        </w:rPr>
+      </w:pPr>
+      <w:r>
+        <w:rPr>
+          <w:rFonts w:ascii="Arial" w:hAnsi="Arial" w:cs="Arial"/>
+          <w:b/>
+          <w:sz w:val="28"/>
+        </w:rPr>
+        <w:lastRenderedPageBreak/>
+        <w:t>Situação depois de inserido mais um empregado</w:t>
+      </w:r>
+    </w:p>
+    <w:p>
+      <w:pPr>
+        <w:ind w:firstLine="708"/>
+        <w:jc w:val="both"/>
+        <w:rPr>
+          <w:rFonts w:ascii="Arial" w:hAnsi="Arial" w:cs="Arial"/>
+          <w:sz w:val="24"/>
+        </w:rPr>
+      </w:pPr>
+      <w:r>
+        <w:rPr>
+          <w:noProof/>
+        </w:rPr>
+        <w:drawing>
+          <wp:inline distT="0" distB="0" distL="0" distR="0" wp14:anchorId="18659BF4" wp14:editId="1B3C1D02">
+            <wp:extent cx="5400040" cy="2312035"/>
+            <wp:effectExtent l="0" t="0" r="0" b="0"/>
+            <wp:docPr id="25" name="Imagem 25"/>
+            <wp:cNvGraphicFramePr>
+              <a:graphicFrameLocks xmlns:a="http://schemas.openxmlformats.org/drawingml/2006/main" noChangeAspect="1"/>
+            </wp:cNvGraphicFramePr>
+            <a:graphic xmlns:a="http://schemas.openxmlformats.org/drawingml/2006/main">
+              <a:graphicData uri="http://schemas.openxmlformats.org/drawingml/2006/picture">
+                <pic:pic xmlns:pic="http://schemas.openxmlformats.org/drawingml/2006/picture">
+                  <pic:nvPicPr>
+                    <pic:cNvPr id="1" name=""/>
+                    <pic:cNvPicPr/>
+                  </pic:nvPicPr>
+                  <pic:blipFill>
+                    <a:blip r:embed="rId20"/>
+                    <a:stretch>
+                      <a:fillRect/>
+                    </a:stretch>
+                  </pic:blipFill>
+                  <pic:spPr>
+                    <a:xfrm>
+                      <a:off x="0" y="0"/>
+                      <a:ext cx="5400040" cy="2312035"/>
+                    </a:xfrm>
+                    <a:prstGeom prst="rect">
+                      <a:avLst/>
+                    </a:prstGeom>
+                  </pic:spPr>
+                </pic:pic>
+              </a:graphicData>
+            </a:graphic>
+          </wp:inline>
+        </w:drawing>
+      </w:r>
+    </w:p>
+    <w:p>
+      <w:pPr>
+        <w:ind w:firstLine="708"/>
+        <w:jc w:val="center"/>
+        <w:rPr>
+          <w:rFonts w:ascii="Arial" w:hAnsi="Arial" w:cs="Arial"/>
+          <w:sz w:val="28"/>
+        </w:rPr>
+      </w:pPr>
+      <w:r>
+        <w:rPr>
+          <w:rFonts w:ascii="Arial" w:hAnsi="Arial" w:cs="Arial"/>
+          <w:b/>
+          <w:sz w:val="28"/>
+        </w:rPr>
+        <w:t>Resultado</w:t>
+      </w:r>
+    </w:p>
+    <w:p>
+      <w:pPr>
+        <w:ind w:firstLine="708"/>
+        <w:jc w:val="center"/>
+        <w:rPr>
+          <w:rFonts w:ascii="Arial" w:hAnsi="Arial" w:cs="Arial"/>
+          <w:sz w:val="24"/>
+        </w:rPr>
+      </w:pPr>
+      <w:r>
+        <w:rPr>
+          <w:noProof/>
+        </w:rPr>
+        <w:drawing>
+          <wp:inline distT="0" distB="0" distL="0" distR="0" wp14:anchorId="4BF2E14E" wp14:editId="67C4E77F">
+            <wp:extent cx="3086100" cy="3333750"/>
+            <wp:effectExtent l="0" t="0" r="0" b="0"/>
+            <wp:docPr id="24" name="Imagem 24"/>
+            <wp:cNvGraphicFramePr>
+              <a:graphicFrameLocks xmlns:a="http://schemas.openxmlformats.org/drawingml/2006/main" noChangeAspect="1"/>
+            </wp:cNvGraphicFramePr>
+            <a:graphic xmlns:a="http://schemas.openxmlformats.org/drawingml/2006/main">
+              <a:graphicData uri="http://schemas.openxmlformats.org/drawingml/2006/picture">
+                <pic:pic xmlns:pic="http://schemas.openxmlformats.org/drawingml/2006/picture">
+                  <pic:nvPicPr>
+                    <pic:cNvPr id="1" name=""/>
+                    <pic:cNvPicPr/>
+                  </pic:nvPicPr>
+                  <pic:blipFill>
+                    <a:blip r:embed="rId21"/>
+                    <a:stretch>
+                      <a:fillRect/>
+                    </a:stretch>
+                  </pic:blipFill>
+                  <pic:spPr>
+                    <a:xfrm>
+                      <a:off x="0" y="0"/>
+                      <a:ext cx="3086100" cy="3333750"/>
+                    </a:xfrm>
+                    <a:prstGeom prst="rect">
+                      <a:avLst/>
+                    </a:prstGeom>
+                  </pic:spPr>
+                </pic:pic>
+              </a:graphicData>
+            </a:graphic>
+          </wp:inline>
+        </w:drawing>
+      </w:r>
+    </w:p>
+    <w:p>
+      <w:pPr>
+        <w:jc w:val="both"/>
+        <w:rPr>
+          <w:rFonts w:ascii="Arial" w:hAnsi="Arial" w:cs="Arial"/>
+          <w:sz w:val="24"/>
+        </w:rPr>
+      </w:pPr>
+      <w:r>
+        <w:rPr>
+          <w:rFonts w:ascii="Arial" w:hAnsi="Arial" w:cs="Arial"/>
+          <w:sz w:val="24"/>
+        </w:rPr>
+        <w:tab/>
+        <w:t>Aqui podemos observar, que, ao colocar mais um empregado no atendimento geral, cortamos o tempo medio de espera no geral em cerca de ¾ e o tamanho da fila em cerca de 2/3, o que também acontece, é aumentar a fila e o tempo de espera no balcão empresarial, no entanto, este aumento não é significativo se comparado com a diminuição do geral.</w:t>
+      </w:r>
+    </w:p>
+    <w:p>
+      <w:pPr>
+        <w:rPr>
+          <w:rFonts w:ascii="Arial" w:hAnsi="Arial" w:cs="Arial"/>
+          <w:sz w:val="24"/>
+        </w:rPr>
+      </w:pPr>
+      <w:r>
+        <w:rPr>
+          <w:rFonts w:ascii="Arial" w:hAnsi="Arial" w:cs="Arial"/>
+          <w:sz w:val="24"/>
+        </w:rPr>
+        <w:br w:type="page"/>
+      </w:r>
+    </w:p>
+    <w:p>
+      <w:pPr>
+        <w:jc w:val="both"/>
+        <w:rPr>
+          <w:rFonts w:ascii="Arial" w:hAnsi="Arial" w:cs="Arial"/>
+          <w:b/>
+          <w:sz w:val="32"/>
+        </w:rPr>
+      </w:pPr>
+      <w:r>
+        <w:rPr>
+          <w:rFonts w:ascii="Arial" w:hAnsi="Arial" w:cs="Arial"/>
+          <w:b/>
+          <w:sz w:val="32"/>
+        </w:rPr>
+        <w:lastRenderedPageBreak/>
+        <w:t>Partes do trabalho realizadas</w:t>
+      </w:r>
+    </w:p>
+    <w:tbl>
+      <w:tblPr>
+        <w:tblStyle w:val="TabelacomGrelha"/>
+        <w:tblW w:w="10916" w:type="dxa"/>
+        <w:tblInd w:w="-1423" w:type="dxa"/>
+        <w:tblLook w:val="04A0" w:firstRow="1" w:lastRow="0" w:firstColumn="1" w:lastColumn="0" w:noHBand="0" w:noVBand="1"/>
+      </w:tblPr>
+      <w:tblGrid>
+        <w:gridCol w:w="4254"/>
+        <w:gridCol w:w="3260"/>
+        <w:gridCol w:w="3402"/>
+      </w:tblGrid>
+      <w:tr>
+        <w:tc>
+          <w:tcPr>
+            <w:tcW w:w="4254" w:type="dxa"/>
+          </w:tcPr>
+          <w:p>
+            <w:pPr>
+              <w:jc w:val="both"/>
+              <w:rPr>
+                <w:rFonts w:ascii="Arial" w:hAnsi="Arial" w:cs="Arial"/>
+                <w:sz w:val="24"/>
+              </w:rPr>
+            </w:pPr>
+          </w:p>
+        </w:tc>
+        <w:tc>
+          <w:tcPr>
+            <w:tcW w:w="3260" w:type="dxa"/>
+          </w:tcPr>
+          <w:p>
+            <w:pPr>
+              <w:jc w:val="center"/>
+              <w:rPr>
+                <w:rFonts w:ascii="Arial" w:hAnsi="Arial" w:cs="Arial"/>
+                <w:sz w:val="24"/>
+              </w:rPr>
+            </w:pPr>
+            <w:r>
+              <w:rPr>
+                <w:rFonts w:ascii="Arial" w:hAnsi="Arial" w:cs="Arial"/>
+                <w:sz w:val="24"/>
+              </w:rPr>
+              <w:t>João Montenegro</w:t>
+            </w:r>
+          </w:p>
+        </w:tc>
+        <w:tc>
+          <w:tcPr>
+            <w:tcW w:w="3402" w:type="dxa"/>
+          </w:tcPr>
+          <w:p>
+            <w:pPr>
+              <w:jc w:val="center"/>
+              <w:rPr>
+                <w:rFonts w:ascii="Arial" w:hAnsi="Arial" w:cs="Arial"/>
+                <w:sz w:val="24"/>
+              </w:rPr>
+            </w:pPr>
+            <w:r>
+              <w:rPr>
+                <w:rFonts w:ascii="Arial" w:hAnsi="Arial" w:cs="Arial"/>
+                <w:sz w:val="24"/>
+              </w:rPr>
+              <w:t>João Mendes</w:t>
+            </w:r>
+          </w:p>
+        </w:tc>
+      </w:tr>
+      <w:tr>
+        <w:tc>
+          <w:tcPr>
+            <w:tcW w:w="4254" w:type="dxa"/>
+          </w:tcPr>
+          <w:p>
+            <w:pPr>
+              <w:jc w:val="both"/>
+              <w:rPr>
+                <w:rFonts w:ascii="Arial" w:hAnsi="Arial" w:cs="Arial"/>
+                <w:sz w:val="24"/>
+              </w:rPr>
+            </w:pPr>
+            <w:r>
+              <w:rPr>
+                <w:rFonts w:ascii="Arial" w:hAnsi="Arial" w:cs="Arial"/>
+                <w:sz w:val="24"/>
+              </w:rPr>
+              <w:t xml:space="preserve">1º Parte do </w:t>
+            </w:r>
+            <w:r>
+              <w:rPr>
+                <w:rFonts w:ascii="Arial" w:hAnsi="Arial" w:cs="Arial"/>
+                <w:sz w:val="24"/>
+              </w:rPr>
+              <w:t>sistema (funcionamento</w:t>
+            </w:r>
+            <w:r>
+              <w:rPr>
+                <w:rFonts w:ascii="Arial" w:hAnsi="Arial" w:cs="Arial"/>
+                <w:sz w:val="24"/>
+              </w:rPr>
+              <w:t xml:space="preserve"> sem    interrupções)</w:t>
+            </w:r>
+          </w:p>
+        </w:tc>
+        <w:tc>
+          <w:tcPr>
+            <w:tcW w:w="3260" w:type="dxa"/>
+          </w:tcPr>
+          <w:p>
+            <w:pPr>
+              <w:jc w:val="center"/>
+              <w:rPr>
+                <w:rFonts w:ascii="Arial" w:hAnsi="Arial" w:cs="Arial"/>
+                <w:sz w:val="44"/>
+              </w:rPr>
+            </w:pPr>
+            <w:r>
+              <w:rPr>
+                <w:rFonts w:ascii="Arial" w:hAnsi="Arial" w:cs="Arial"/>
+                <w:sz w:val="44"/>
+              </w:rPr>
+              <w:t>X</w:t>
+            </w:r>
+          </w:p>
+        </w:tc>
+        <w:tc>
+          <w:tcPr>
+            <w:tcW w:w="3402" w:type="dxa"/>
+          </w:tcPr>
+          <w:p>
+            <w:pPr>
+              <w:jc w:val="center"/>
+              <w:rPr>
+                <w:rFonts w:ascii="Arial" w:hAnsi="Arial" w:cs="Arial"/>
+                <w:sz w:val="48"/>
+              </w:rPr>
+            </w:pPr>
+            <w:r>
+              <w:rPr>
+                <w:rFonts w:ascii="Arial" w:hAnsi="Arial" w:cs="Arial"/>
+                <w:sz w:val="44"/>
+              </w:rPr>
+              <w:t>X</w:t>
+            </w:r>
+          </w:p>
+        </w:tc>
+      </w:tr>
+      <w:tr>
+        <w:tc>
+          <w:tcPr>
+            <w:tcW w:w="4254" w:type="dxa"/>
+          </w:tcPr>
+          <w:p>
+            <w:pPr>
+              <w:jc w:val="both"/>
+              <w:rPr>
+                <w:rFonts w:ascii="Arial" w:hAnsi="Arial" w:cs="Arial"/>
+                <w:sz w:val="24"/>
+              </w:rPr>
+            </w:pPr>
+            <w:r>
+              <w:rPr>
+                <w:rFonts w:ascii="Arial" w:hAnsi="Arial" w:cs="Arial"/>
+                <w:sz w:val="24"/>
+              </w:rPr>
+              <w:t>Aleatoriedade Exponencial</w:t>
+            </w:r>
+          </w:p>
+        </w:tc>
+        <w:tc>
+          <w:tcPr>
+            <w:tcW w:w="3260" w:type="dxa"/>
+          </w:tcPr>
+          <w:p>
+            <w:pPr>
+              <w:jc w:val="center"/>
+              <w:rPr>
+                <w:rFonts w:ascii="Arial" w:hAnsi="Arial" w:cs="Arial"/>
+                <w:sz w:val="40"/>
+              </w:rPr>
+            </w:pPr>
+            <w:r>
+              <w:rPr>
+                <w:rFonts w:ascii="Arial" w:hAnsi="Arial" w:cs="Arial"/>
+                <w:sz w:val="40"/>
+              </w:rPr>
+              <w:t>X</w:t>
+            </w:r>
+          </w:p>
+        </w:tc>
+        <w:tc>
+          <w:tcPr>
+            <w:tcW w:w="3402" w:type="dxa"/>
+          </w:tcPr>
+          <w:p>
+            <w:pPr>
+              <w:jc w:val="both"/>
+              <w:rPr>
+                <w:rFonts w:ascii="Arial" w:hAnsi="Arial" w:cs="Arial"/>
+                <w:sz w:val="24"/>
+              </w:rPr>
+            </w:pPr>
+          </w:p>
+        </w:tc>
+      </w:tr>
+      <w:tr>
+        <w:tc>
+          <w:tcPr>
+            <w:tcW w:w="4254" w:type="dxa"/>
+          </w:tcPr>
+          <w:p>
+            <w:pPr>
+              <w:jc w:val="both"/>
+              <w:rPr>
+                <w:rFonts w:ascii="Arial" w:hAnsi="Arial" w:cs="Arial"/>
+                <w:sz w:val="24"/>
+              </w:rPr>
+            </w:pPr>
+            <w:r>
+              <w:rPr>
+                <w:rFonts w:ascii="Arial" w:hAnsi="Arial" w:cs="Arial"/>
+                <w:sz w:val="24"/>
+              </w:rPr>
+              <w:t>2º Parte do sistema (funcionamento com interrupções)</w:t>
+            </w:r>
+          </w:p>
+        </w:tc>
+        <w:tc>
+          <w:tcPr>
+            <w:tcW w:w="3260" w:type="dxa"/>
+          </w:tcPr>
+          <w:p>
+            <w:pPr>
+              <w:jc w:val="center"/>
+              <w:rPr>
+                <w:rFonts w:ascii="Arial" w:hAnsi="Arial" w:cs="Arial"/>
+                <w:sz w:val="24"/>
+              </w:rPr>
+            </w:pPr>
+            <w:r>
+              <w:rPr>
+                <w:rFonts w:ascii="Arial" w:hAnsi="Arial" w:cs="Arial"/>
+                <w:sz w:val="40"/>
+              </w:rPr>
+              <w:t>X</w:t>
+            </w:r>
+          </w:p>
+        </w:tc>
+        <w:tc>
+          <w:tcPr>
+            <w:tcW w:w="3402" w:type="dxa"/>
+          </w:tcPr>
+          <w:p>
+            <w:pPr>
+              <w:jc w:val="center"/>
+              <w:rPr>
+                <w:rFonts w:ascii="Arial" w:hAnsi="Arial" w:cs="Arial"/>
+                <w:sz w:val="24"/>
+              </w:rPr>
+            </w:pPr>
+            <w:r>
+              <w:rPr>
+                <w:rFonts w:ascii="Arial" w:hAnsi="Arial" w:cs="Arial"/>
+                <w:sz w:val="40"/>
+              </w:rPr>
+              <w:t>X</w:t>
+            </w:r>
+          </w:p>
+        </w:tc>
+      </w:tr>
+      <w:tr>
+        <w:tc>
+          <w:tcPr>
+            <w:tcW w:w="4254" w:type="dxa"/>
+          </w:tcPr>
+          <w:p>
+            <w:pPr>
+              <w:jc w:val="both"/>
+              <w:rPr>
+                <w:rFonts w:ascii="Arial" w:hAnsi="Arial" w:cs="Arial"/>
+                <w:sz w:val="24"/>
+              </w:rPr>
+            </w:pPr>
+            <w:r>
+              <w:rPr>
+                <w:rFonts w:ascii="Arial" w:hAnsi="Arial" w:cs="Arial"/>
+                <w:sz w:val="24"/>
+              </w:rPr>
+              <w:t>Interface gráfica</w:t>
+            </w:r>
+          </w:p>
+        </w:tc>
+        <w:tc>
+          <w:tcPr>
+            <w:tcW w:w="3260" w:type="dxa"/>
+          </w:tcPr>
+          <w:p>
+            <w:pPr>
+              <w:jc w:val="center"/>
+              <w:rPr>
+                <w:rFonts w:ascii="Arial" w:hAnsi="Arial" w:cs="Arial"/>
+                <w:sz w:val="24"/>
+              </w:rPr>
+            </w:pPr>
+            <w:r>
+              <w:rPr>
+                <w:rFonts w:ascii="Arial" w:hAnsi="Arial" w:cs="Arial"/>
+                <w:sz w:val="40"/>
+              </w:rPr>
+              <w:t>X</w:t>
+            </w:r>
+          </w:p>
+        </w:tc>
+        <w:tc>
+          <w:tcPr>
+            <w:tcW w:w="3402" w:type="dxa"/>
+          </w:tcPr>
+          <w:p>
+            <w:pPr>
+              <w:jc w:val="center"/>
+              <w:rPr>
+                <w:rFonts w:ascii="Arial" w:hAnsi="Arial" w:cs="Arial"/>
+                <w:sz w:val="24"/>
+              </w:rPr>
+            </w:pPr>
+            <w:r>
+              <w:rPr>
+                <w:rFonts w:ascii="Arial" w:hAnsi="Arial" w:cs="Arial"/>
+                <w:sz w:val="40"/>
+              </w:rPr>
+              <w:t>X</w:t>
+            </w:r>
+          </w:p>
+        </w:tc>
+      </w:tr>
+      <w:tr>
+        <w:tc>
+          <w:tcPr>
+            <w:tcW w:w="4254" w:type="dxa"/>
+          </w:tcPr>
+          <w:p>
+            <w:pPr>
+              <w:jc w:val="both"/>
+              <w:rPr>
+                <w:rFonts w:ascii="Arial" w:hAnsi="Arial" w:cs="Arial"/>
+                <w:sz w:val="24"/>
+              </w:rPr>
+            </w:pPr>
+            <w:r>
+              <w:rPr>
+                <w:rFonts w:ascii="Arial" w:hAnsi="Arial" w:cs="Arial"/>
+                <w:sz w:val="24"/>
+              </w:rPr>
+              <w:t xml:space="preserve">Relatório </w:t>
+            </w:r>
+          </w:p>
+        </w:tc>
+        <w:tc>
+          <w:tcPr>
+            <w:tcW w:w="3260" w:type="dxa"/>
+          </w:tcPr>
+          <w:p>
+            <w:pPr>
+              <w:jc w:val="center"/>
+              <w:rPr>
+                <w:rFonts w:ascii="Arial" w:hAnsi="Arial" w:cs="Arial"/>
+                <w:sz w:val="40"/>
+              </w:rPr>
+            </w:pPr>
+          </w:p>
+        </w:tc>
+        <w:tc>
+          <w:tcPr>
+            <w:tcW w:w="3402" w:type="dxa"/>
+          </w:tcPr>
+          <w:p>
+            <w:pPr>
+              <w:jc w:val="center"/>
+              <w:rPr>
+                <w:rFonts w:ascii="Arial" w:hAnsi="Arial" w:cs="Arial"/>
+                <w:sz w:val="40"/>
+              </w:rPr>
+            </w:pPr>
+            <w:r>
+              <w:rPr>
+                <w:rFonts w:ascii="Arial" w:hAnsi="Arial" w:cs="Arial"/>
+                <w:sz w:val="40"/>
+              </w:rPr>
+              <w:t>X</w:t>
+            </w:r>
+          </w:p>
+        </w:tc>
+      </w:tr>
+    </w:tbl>
+    <w:p>
+      <w:pPr>
+        <w:jc w:val="both"/>
+        <w:rPr>
+          <w:rFonts w:ascii="Arial" w:hAnsi="Arial" w:cs="Arial"/>
+          <w:sz w:val="24"/>
+        </w:rPr>
+      </w:pPr>
     </w:p>
     <w:sectPr>
-      <w:headerReference w:type="default" r:id="rId13"/>
+      <w:headerReference w:type="default" r:id="rId22"/>
       <w:pgSz w:w="11906" w:h="16838"/>
       <w:pgMar w:top="1417" w:right="1701" w:bottom="1417" w:left="1701" w:header="708" w:footer="708" w:gutter="0"/>
       <w:cols w:space="708"/>
@@ -1628,27 +3752,6 @@
     <w:name w:val="Normal"/>
     <w:qFormat/>
   </w:style>
-  <w:style w:type="paragraph" w:styleId="Cabealho1">
-    <w:name w:val="heading 1"/>
-    <w:basedOn w:val="Normal"/>
-    <w:next w:val="Normal"/>
-    <w:link w:val="Cabealho1Carter"/>
-    <w:uiPriority w:val="9"/>
-    <w:qFormat/>
-    <w:rsid w:val="00D62D34"/>
-    <w:pPr>
-      <w:keepNext/>
-      <w:keepLines/>
-      <w:spacing w:before="240" w:after="0"/>
-      <w:outlineLvl w:val="0"/>
-    </w:pPr>
-    <w:rPr>
-      <w:rFonts w:asciiTheme="majorHAnsi" w:eastAsiaTheme="majorEastAsia" w:hAnsiTheme="majorHAnsi" w:cstheme="majorBidi"/>
-      <w:color w:val="2F5496" w:themeColor="accent1" w:themeShade="BF"/>
-      <w:sz w:val="32"/>
-      <w:szCs w:val="32"/>
-    </w:rPr>
-  </w:style>
   <w:style w:type="character" w:default="1" w:styleId="Tipodeletrapredefinidodopargrafo">
     <w:name w:val="Default Paragraph Font"/>
     <w:uiPriority w:val="1"/>
@@ -1720,53 +3823,6 @@
     <w:uiPriority w:val="99"/>
     <w:rsid w:val="000C2471"/>
   </w:style>
-  <w:style w:type="character" w:customStyle="1" w:styleId="Cabealho1Carter">
-    <w:name w:val="Cabeçalho 1 Caráter"/>
-    <w:basedOn w:val="Tipodeletrapredefinidodopargrafo"/>
-    <w:link w:val="Cabealho1"/>
-    <w:uiPriority w:val="9"/>
-    <w:rsid w:val="00D62D34"/>
-    <w:rPr>
-      <w:rFonts w:asciiTheme="majorHAnsi" w:eastAsiaTheme="majorEastAsia" w:hAnsiTheme="majorHAnsi" w:cstheme="majorBidi"/>
-      <w:color w:val="2F5496" w:themeColor="accent1" w:themeShade="BF"/>
-      <w:sz w:val="32"/>
-      <w:szCs w:val="32"/>
-    </w:rPr>
-  </w:style>
-  <w:style w:type="paragraph" w:styleId="Ttulo">
-    <w:name w:val="Title"/>
-    <w:basedOn w:val="Normal"/>
-    <w:next w:val="Normal"/>
-    <w:link w:val="TtuloCarter"/>
-    <w:uiPriority w:val="10"/>
-    <w:qFormat/>
-    <w:rsid w:val="00092316"/>
-    <w:pPr>
-      <w:spacing w:after="0" w:line="240" w:lineRule="auto"/>
-      <w:contextualSpacing/>
-    </w:pPr>
-    <w:rPr>
-      <w:rFonts w:asciiTheme="majorHAnsi" w:eastAsiaTheme="majorEastAsia" w:hAnsiTheme="majorHAnsi" w:cstheme="majorBidi"/>
-      <w:spacing w:val="-10"/>
-      <w:kern w:val="28"/>
-      <w:sz w:val="56"/>
-      <w:szCs w:val="56"/>
-    </w:rPr>
-  </w:style>
-  <w:style w:type="character" w:customStyle="1" w:styleId="TtuloCarter">
-    <w:name w:val="Título Caráter"/>
-    <w:basedOn w:val="Tipodeletrapredefinidodopargrafo"/>
-    <w:link w:val="Ttulo"/>
-    <w:uiPriority w:val="10"/>
-    <w:rsid w:val="00092316"/>
-    <w:rPr>
-      <w:rFonts w:asciiTheme="majorHAnsi" w:eastAsiaTheme="majorEastAsia" w:hAnsiTheme="majorHAnsi" w:cstheme="majorBidi"/>
-      <w:spacing w:val="-10"/>
-      <w:kern w:val="28"/>
-      <w:sz w:val="56"/>
-      <w:szCs w:val="56"/>
-    </w:rPr>
-  </w:style>
   <w:style w:type="paragraph" w:styleId="Subttulo">
     <w:name w:val="Subtitle"/>
     <w:basedOn w:val="Normal"/>
@@ -1774,7 +3830,7 @@
     <w:link w:val="SubttuloCarter"/>
     <w:uiPriority w:val="11"/>
     <w:qFormat/>
-    <w:rsid w:val="00092316"/>
+    <w:rsid w:val="00950569"/>
     <w:pPr>
       <w:numPr>
         <w:ilvl w:val="1"/>
@@ -1791,12 +3847,31 @@
     <w:basedOn w:val="Tipodeletrapredefinidodopargrafo"/>
     <w:link w:val="Subttulo"/>
     <w:uiPriority w:val="11"/>
-    <w:rsid w:val="00092316"/>
+    <w:rsid w:val="00950569"/>
     <w:rPr>
       <w:rFonts w:eastAsiaTheme="minorEastAsia"/>
       <w:color w:val="5A5A5A" w:themeColor="text1" w:themeTint="A5"/>
       <w:spacing w:val="15"/>
     </w:rPr>
+  </w:style>
+  <w:style w:type="table" w:styleId="TabelacomGrelha">
+    <w:name w:val="Table Grid"/>
+    <w:basedOn w:val="Tabelanormal"/>
+    <w:uiPriority w:val="39"/>
+    <w:rsid w:val="0093255B"/>
+    <w:pPr>
+      <w:spacing w:after="0" w:line="240" w:lineRule="auto"/>
+    </w:pPr>
+    <w:tblPr>
+      <w:tblBorders>
+        <w:top w:val="single" w:sz="4" w:space="0" w:color="auto"/>
+        <w:left w:val="single" w:sz="4" w:space="0" w:color="auto"/>
+        <w:bottom w:val="single" w:sz="4" w:space="0" w:color="auto"/>
+        <w:right w:val="single" w:sz="4" w:space="0" w:color="auto"/>
+        <w:insideH w:val="single" w:sz="4" w:space="0" w:color="auto"/>
+        <w:insideV w:val="single" w:sz="4" w:space="0" w:color="auto"/>
+      </w:tblBorders>
+    </w:tblPr>
   </w:style>
 </w:styles>
 </file>
@@ -2060,36 +4135,4 @@
     </a:ext>
   </a:extLst>
 </a:theme>
-</file>
-
-<file path=word/webextensions/taskpanes.xml><?xml version="1.0" encoding="utf-8"?>
-<wetp:taskpanes xmlns:wetp="http://schemas.microsoft.com/office/webextensions/taskpanes/2010/11">
-  <wetp:taskpane dockstate="right" visibility="0" width="350" row="1">
-    <wetp:webextensionref xmlns:r="http://schemas.openxmlformats.org/officeDocument/2006/relationships" r:id="rId1"/>
-  </wetp:taskpane>
-</wetp:taskpanes>
-</file>
-
-<file path=word/webextensions/webextension1.xml><?xml version="1.0" encoding="utf-8"?>
-<we:webextension xmlns:we="http://schemas.microsoft.com/office/webextensions/webextension/2010/11" id="{DF88CEFC-A392-48D3-927E-CF378E8B9216}">
-  <we:reference id="wa104379501" version="1.0.0.0" store="pt-PT" storeType="OMEX"/>
-  <we:alternateReferences>
-    <we:reference id="WA104379501" version="1.0.0.0" store="WA104379501" storeType="OMEX"/>
-  </we:alternateReferences>
-  <we:properties/>
-  <we:bindings/>
-  <we:snapshot xmlns:r="http://schemas.openxmlformats.org/officeDocument/2006/relationships"/>
-</we:webextension>
-</file>
-
-<file path=customXml/item1.xml><?xml version="1.0" encoding="utf-8"?>
-<b:Sources xmlns:b="http://schemas.openxmlformats.org/officeDocument/2006/bibliography" xmlns="http://schemas.openxmlformats.org/officeDocument/2006/bibliography" SelectedStyle="\APASixthEditionOfficeOnline.xsl" StyleName="APA" Version="6"/>
-</file>
-
-<file path=customXml/itemProps1.xml><?xml version="1.0" encoding="utf-8"?>
-<ds:datastoreItem xmlns:ds="http://schemas.openxmlformats.org/officeDocument/2006/customXml" ds:itemID="{64179D47-9A59-47F5-91D1-290C928B2D6C}">
-  <ds:schemaRefs>
-    <ds:schemaRef ds:uri="http://schemas.openxmlformats.org/officeDocument/2006/bibliography"/>
-  </ds:schemaRefs>
-</ds:datastoreItem>
 </file>
</xml_diff>